<commit_message>
Update Ruang Lingkup Pekerjaan
</commit_message>
<xml_diff>
--- a/DRAFT-KP-kolaborasi.docx
+++ b/DRAFT-KP-kolaborasi.docx
@@ -613,17 +613,7 @@
           <w:b/>
           <w:sz w:val="24"/>
         </w:rPr>
-        <w:t>SISTEM PENGELOLA</w:t>
-      </w:r>
-      <w:bookmarkStart w:id="1" w:name="_GoBack"/>
-      <w:bookmarkEnd w:id="1"/>
-      <w:r>
-        <w:rPr>
-          <w:rFonts w:ascii="Times New Roman" w:hAnsi="Times New Roman" w:cs="Times New Roman"/>
-          <w:b/>
-          <w:sz w:val="24"/>
-        </w:rPr>
-        <w:t>AN PRAKTEK KERJA INDUSTRI BERBASIS DARING PERANGKAT LUNAK</w:t>
+        <w:t>SISTEM PENGELOLAAN PRAKTEK KERJA INDUSTRI BERBASIS DARING PERANGKAT LUNAK</w:t>
       </w:r>
     </w:p>
     <w:p>
@@ -2331,12 +2321,12 @@
       <w:pPr>
         <w:pStyle w:val="BAB"/>
       </w:pPr>
-      <w:bookmarkStart w:id="2" w:name="_Toc526798116"/>
+      <w:bookmarkStart w:id="1" w:name="_Toc526798116"/>
       <w:r>
         <w:lastRenderedPageBreak/>
         <w:t>ABSTRAK</w:t>
       </w:r>
-      <w:bookmarkEnd w:id="2"/>
+      <w:bookmarkEnd w:id="1"/>
     </w:p>
     <w:p>
       <w:pPr>
@@ -2494,12 +2484,12 @@
       <w:pPr>
         <w:pStyle w:val="BAB"/>
       </w:pPr>
-      <w:bookmarkStart w:id="3" w:name="_Toc526798117"/>
+      <w:bookmarkStart w:id="2" w:name="_Toc526798117"/>
       <w:r>
         <w:lastRenderedPageBreak/>
         <w:t>KATA PENGANTAR</w:t>
       </w:r>
-      <w:bookmarkEnd w:id="3"/>
+      <w:bookmarkEnd w:id="2"/>
     </w:p>
     <w:p>
       <w:pPr>
@@ -3114,12 +3104,12 @@
       <w:pPr>
         <w:pStyle w:val="BAB"/>
       </w:pPr>
-      <w:bookmarkStart w:id="4" w:name="_Toc526798118"/>
+      <w:bookmarkStart w:id="3" w:name="_Toc526798118"/>
       <w:r>
         <w:lastRenderedPageBreak/>
         <w:t>DAFTAR ISI</w:t>
       </w:r>
-      <w:bookmarkEnd w:id="4"/>
+      <w:bookmarkEnd w:id="3"/>
     </w:p>
     <w:p>
       <w:pPr>
@@ -4605,12 +4595,12 @@
       <w:pPr>
         <w:pStyle w:val="BAB"/>
       </w:pPr>
-      <w:bookmarkStart w:id="5" w:name="_Toc526798119"/>
+      <w:bookmarkStart w:id="4" w:name="_Toc526798119"/>
       <w:r>
         <w:lastRenderedPageBreak/>
         <w:t>DAFTAR GAMBAR</w:t>
       </w:r>
-      <w:bookmarkEnd w:id="5"/>
+      <w:bookmarkEnd w:id="4"/>
     </w:p>
     <w:p>
       <w:pPr>
@@ -4897,12 +4887,12 @@
       <w:pPr>
         <w:pStyle w:val="BAB"/>
       </w:pPr>
-      <w:bookmarkStart w:id="6" w:name="_Toc526798120"/>
+      <w:bookmarkStart w:id="5" w:name="_Toc526798120"/>
       <w:r>
         <w:lastRenderedPageBreak/>
         <w:t>DAFTAR TABEL</w:t>
       </w:r>
-      <w:bookmarkEnd w:id="6"/>
+      <w:bookmarkEnd w:id="5"/>
     </w:p>
     <w:p>
       <w:pPr>
@@ -5108,12 +5098,12 @@
       <w:pPr>
         <w:pStyle w:val="BAB"/>
       </w:pPr>
-      <w:bookmarkStart w:id="7" w:name="_Toc526798121"/>
+      <w:bookmarkStart w:id="6" w:name="_Toc526798121"/>
       <w:r>
         <w:lastRenderedPageBreak/>
         <w:t>DAFTAR LAMPIRAN</w:t>
       </w:r>
-      <w:bookmarkEnd w:id="7"/>
+      <w:bookmarkEnd w:id="6"/>
     </w:p>
     <w:p>
       <w:pPr>
@@ -5504,11 +5494,11 @@
           <w:numId w:val="12"/>
         </w:numPr>
       </w:pPr>
-      <w:bookmarkStart w:id="8" w:name="_Toc526798122"/>
+      <w:bookmarkStart w:id="7" w:name="_Toc526798122"/>
       <w:r>
         <w:t>Latar Belakang</w:t>
       </w:r>
-      <w:bookmarkEnd w:id="8"/>
+      <w:bookmarkEnd w:id="7"/>
     </w:p>
     <w:p>
       <w:pPr>
@@ -5655,6 +5645,7 @@
           <w:id w:val="-1897476"/>
           <w:citation/>
         </w:sdtPr>
+        <w:sdtEndPr/>
         <w:sdtContent>
           <w:r>
             <w:rPr>
@@ -5858,14 +5849,14 @@
           <w:numId w:val="12"/>
         </w:numPr>
       </w:pPr>
-      <w:bookmarkStart w:id="9" w:name="_Toc526798123"/>
+      <w:bookmarkStart w:id="8" w:name="_Toc526798123"/>
       <w:r>
         <w:t xml:space="preserve">Tujuan </w:t>
       </w:r>
       <w:r>
         <w:t>Pekerjaan</w:t>
       </w:r>
-      <w:bookmarkEnd w:id="9"/>
+      <w:bookmarkEnd w:id="8"/>
     </w:p>
     <w:p>
       <w:pPr>
@@ -5963,12 +5954,12 @@
           <w:numId w:val="12"/>
         </w:numPr>
       </w:pPr>
-      <w:bookmarkStart w:id="10" w:name="_Toc526798124"/>
+      <w:bookmarkStart w:id="9" w:name="_Toc526798124"/>
       <w:r>
         <w:lastRenderedPageBreak/>
         <w:t>Ruang Lingkup Pekerjaan</w:t>
       </w:r>
-      <w:bookmarkEnd w:id="10"/>
+      <w:bookmarkEnd w:id="9"/>
     </w:p>
     <w:p>
       <w:pPr>
@@ -5984,6 +5975,14 @@
         </w:rPr>
         <w:t>Pada proses perancangan</w:t>
       </w:r>
+      <w:r>
+        <w:rPr>
+          <w:b w:val="0"/>
+        </w:rPr>
+        <w:t xml:space="preserve"> kerja blablabla</w:t>
+      </w:r>
+      <w:bookmarkStart w:id="10" w:name="_GoBack"/>
+      <w:bookmarkEnd w:id="10"/>
     </w:p>
     <w:p>
       <w:pPr>
@@ -14951,7 +14950,7 @@
         <w:sz w:val="24"/>
         <w:szCs w:val="24"/>
       </w:rPr>
-      <w:t>9</w:t>
+      <w:t>1</w:t>
     </w:r>
     <w:r>
       <w:rPr>
@@ -17751,7 +17750,7 @@
 </file>
 
 <file path=customXml/itemProps1.xml><?xml version="1.0" encoding="utf-8"?>
-<ds:datastoreItem xmlns:ds="http://schemas.openxmlformats.org/officeDocument/2006/customXml" ds:itemID="{B45B04C0-F7D7-4708-BFA7-94A25EA4A9A8}">
+<ds:datastoreItem xmlns:ds="http://schemas.openxmlformats.org/officeDocument/2006/customXml" ds:itemID="{ECA09EF8-56A6-4691-8EEF-F76847D4FBBE}">
   <ds:schemaRefs>
     <ds:schemaRef ds:uri="http://schemas.openxmlformats.org/officeDocument/2006/bibliography"/>
   </ds:schemaRefs>

</xml_diff>

<commit_message>
Update BAB 1 Fininsh
</commit_message>
<xml_diff>
--- a/DRAFT-KP-kolaborasi.docx
+++ b/DRAFT-KP-kolaborasi.docx
@@ -1,6 +1,6 @@
 
 <file path=word/document.xml><?xml version="1.0" encoding="utf-8"?>
-<w:document xmlns:wpc="http://schemas.microsoft.com/office/word/2010/wordprocessingCanvas" xmlns:mc="http://schemas.openxmlformats.org/markup-compatibility/2006" xmlns:o="urn:schemas-microsoft-com:office:office" xmlns:r="http://schemas.openxmlformats.org/officeDocument/2006/relationships" xmlns:m="http://schemas.openxmlformats.org/officeDocument/2006/math" xmlns:v="urn:schemas-microsoft-com:vml" xmlns:wp14="http://schemas.microsoft.com/office/word/2010/wordprocessingDrawing" xmlns:wp="http://schemas.openxmlformats.org/drawingml/2006/wordprocessingDrawing" xmlns:w10="urn:schemas-microsoft-com:office:word" xmlns:w="http://schemas.openxmlformats.org/wordprocessingml/2006/main" xmlns:w14="http://schemas.microsoft.com/office/word/2010/wordml" xmlns:wpg="http://schemas.microsoft.com/office/word/2010/wordprocessingGroup" xmlns:wpi="http://schemas.microsoft.com/office/word/2010/wordprocessingInk" xmlns:wne="http://schemas.microsoft.com/office/word/2006/wordml" xmlns:wps="http://schemas.microsoft.com/office/word/2010/wordprocessingShape" mc:Ignorable="w14 wp14">
+<w:document xmlns:wpc="http://schemas.microsoft.com/office/word/2010/wordprocessingCanvas" xmlns:cx="http://schemas.microsoft.com/office/drawing/2014/chartex" xmlns:cx1="http://schemas.microsoft.com/office/drawing/2015/9/8/chartex" xmlns:mc="http://schemas.openxmlformats.org/markup-compatibility/2006" xmlns:o="urn:schemas-microsoft-com:office:office" xmlns:r="http://schemas.openxmlformats.org/officeDocument/2006/relationships" xmlns:m="http://schemas.openxmlformats.org/officeDocument/2006/math" xmlns:v="urn:schemas-microsoft-com:vml" xmlns:wp14="http://schemas.microsoft.com/office/word/2010/wordprocessingDrawing" xmlns:wp="http://schemas.openxmlformats.org/drawingml/2006/wordprocessingDrawing" xmlns:w10="urn:schemas-microsoft-com:office:word" xmlns:w="http://schemas.openxmlformats.org/wordprocessingml/2006/main" xmlns:w14="http://schemas.microsoft.com/office/word/2010/wordml" xmlns:w15="http://schemas.microsoft.com/office/word/2012/wordml" xmlns:w16se="http://schemas.microsoft.com/office/word/2015/wordml/symex" xmlns:wpg="http://schemas.microsoft.com/office/word/2010/wordprocessingGroup" xmlns:wpi="http://schemas.microsoft.com/office/word/2010/wordprocessingInk" xmlns:wne="http://schemas.microsoft.com/office/word/2006/wordml" xmlns:wps="http://schemas.microsoft.com/office/word/2010/wordprocessingShape" mc:Ignorable="w14 w15 w16se wp14">
   <w:body>
     <w:p>
       <w:pPr>
@@ -377,7 +377,7 @@
           <w:rFonts w:ascii="Times New Roman" w:hAnsi="Times New Roman" w:cs="Times New Roman"/>
           <w:noProof/>
           <w:sz w:val="24"/>
-          <w:lang w:val="id-ID" w:eastAsia="id-ID"/>
+          <w:lang w:eastAsia="en-US"/>
         </w:rPr>
         <w:drawing>
           <wp:inline distT="0" distB="0" distL="0" distR="0" wp14:anchorId="046946A5" wp14:editId="55C7E6F5">
@@ -395,7 +395,7 @@
                     <pic:cNvPicPr/>
                   </pic:nvPicPr>
                   <pic:blipFill>
-                    <a:blip r:embed="rId9" cstate="print">
+                    <a:blip r:embed="rId8" cstate="print">
                       <a:duotone>
                         <a:prstClr val="black"/>
                         <a:srgbClr val="92D050">
@@ -563,7 +563,7 @@
           <w:sz w:val="24"/>
         </w:rPr>
         <w:sectPr>
-          <w:footerReference w:type="default" r:id="rId10"/>
+          <w:footerReference w:type="default" r:id="rId9"/>
           <w:pgSz w:w="11907" w:h="16839" w:code="9"/>
           <w:pgMar w:top="1701" w:right="1701" w:bottom="1701" w:left="2268" w:header="720" w:footer="720" w:gutter="0"/>
           <w:cols w:space="720"/>
@@ -847,7 +847,7 @@
           <w:rFonts w:ascii="Times New Roman" w:hAnsi="Times New Roman" w:cs="Times New Roman"/>
           <w:noProof/>
           <w:sz w:val="24"/>
-          <w:lang w:val="id-ID" w:eastAsia="id-ID"/>
+          <w:lang w:eastAsia="en-US"/>
         </w:rPr>
         <w:drawing>
           <wp:inline distT="0" distB="0" distL="0" distR="0" wp14:anchorId="70F415A0" wp14:editId="5EEE860C">
@@ -865,7 +865,7 @@
                     <pic:cNvPicPr/>
                   </pic:nvPicPr>
                   <pic:blipFill>
-                    <a:blip r:embed="rId9" cstate="print">
+                    <a:blip r:embed="rId8" cstate="print">
                       <a:extLst>
                         <a:ext uri="{28A0092B-C50C-407E-A947-70E740481C1C}">
                           <a14:useLocalDpi xmlns:a14="http://schemas.microsoft.com/office/drawing/2010/main" val="0"/>
@@ -1026,7 +1026,7 @@
           <w:sz w:val="24"/>
         </w:rPr>
         <w:sectPr>
-          <w:footerReference w:type="default" r:id="rId11"/>
+          <w:footerReference w:type="default" r:id="rId10"/>
           <w:pgSz w:w="11907" w:h="16839" w:code="9"/>
           <w:pgMar w:top="1701" w:right="1701" w:bottom="1701" w:left="2268" w:header="720" w:footer="720" w:gutter="0"/>
           <w:cols w:space="720"/>
@@ -5966,130 +5966,121 @@
     <w:p>
       <w:pPr>
         <w:pStyle w:val="SUBBAB"/>
+        <w:ind w:left="420" w:firstLine="300"/>
+        <w:rPr>
+          <w:b w:val="0"/>
+        </w:rPr>
+      </w:pPr>
+      <w:r>
+        <w:rPr>
+          <w:b w:val="0"/>
+        </w:rPr>
+        <w:t xml:space="preserve">Proses perancangan sistem pada pekerjaan yang ditugaskan oleh instansi dibagi menjadi 2 kelompok bagian kerja yang dimana peserta pertama merancang arsitektur teknologi bahasa program dan tool untuk membangun perangkat lunak, sedangkan peserta kedua merancang arsitektur perangkat keras dan jaringan yang kompatibel untuk menjalankan Sistem Informasi Praktek Kerja Industri, mengingat bahwa sistem yang dibangun mengusung konsep </w:t>
+      </w:r>
+      <w:r>
+        <w:rPr>
+          <w:b w:val="0"/>
+        </w:rPr>
+        <w:t>server dan klien.</w:t>
+      </w:r>
+      <w:r>
+        <w:rPr>
+          <w:b w:val="0"/>
+        </w:rPr>
+        <w:t xml:space="preserve"> </w:t>
+      </w:r>
+    </w:p>
+    <w:p>
+      <w:pPr>
+        <w:pStyle w:val="SUBBAB"/>
+        <w:ind w:left="420" w:firstLine="300"/>
+        <w:rPr>
+          <w:b w:val="0"/>
+        </w:rPr>
+      </w:pPr>
+      <w:r>
+        <w:rPr>
+          <w:b w:val="0"/>
+        </w:rPr>
+        <w:t xml:space="preserve">Spesifikasi yang digunakan pada proses pembuatan sistem adalah perangkat komputer portable (Laptop) spesifikasi core i5 generasi 5 dan penyimpanan sementara (RAM) yang berkapasitas 12 </w:t>
+      </w:r>
+      <w:r>
+        <w:rPr>
+          <w:b w:val="0"/>
+          <w:i/>
+        </w:rPr>
+        <w:t>gigabyte</w:t>
+      </w:r>
+      <w:r>
+        <w:rPr>
+          <w:b w:val="0"/>
+        </w:rPr>
+        <w:t>.</w:t>
+      </w:r>
+    </w:p>
+    <w:p>
+      <w:pPr>
+        <w:pStyle w:val="SUBBAB"/>
+        <w:numPr>
+          <w:ilvl w:val="1"/>
+          <w:numId w:val="12"/>
+        </w:numPr>
+      </w:pPr>
+      <w:bookmarkStart w:id="10" w:name="_Toc526798125"/>
+      <w:r>
+        <w:t>Tempat dan Waktu</w:t>
+      </w:r>
+      <w:r>
+        <w:t xml:space="preserve"> Kerja</w:t>
+      </w:r>
+      <w:bookmarkEnd w:id="10"/>
+    </w:p>
+    <w:p>
+      <w:pPr>
+        <w:pStyle w:val="SUBBAB"/>
+        <w:ind w:left="420" w:firstLine="300"/>
+        <w:rPr>
+          <w:b w:val="0"/>
+        </w:rPr>
+      </w:pPr>
+      <w:r>
+        <w:rPr>
+          <w:b w:val="0"/>
+        </w:rPr>
+        <w:t>Tempat kerja yang dilaksanakan berlokasi di Jl. H. Abdurahman No. 40 Ds. Tanggulun Kec. Kadungora Kab. Garut Prov. Jawa B</w:t>
+      </w:r>
+      <w:r>
+        <w:rPr>
+          <w:b w:val="0"/>
+        </w:rPr>
+        <w:t xml:space="preserve">arat 44153. Dilakukan dari mulai tanggal 12 September 2019 sampai dengan 12 Nopember 2019. Sedangkan waktu kerja disesuaikan berdasarkan hasil kesepakatan antara pembimbing lapangan dan mahasiswa yaitu 3 hari kerja dari pukul 08:00 s.d 16:00 WIB. Kebijakan yang diterapkan di SMK IKA KARTIKA khusus di bagian Unit Sistem Informasi yaitu mahasiswa harus memperhatikan jam masuk serta K3 </w:t>
+      </w:r>
+      <w:r>
+        <w:rPr>
+          <w:b w:val="0"/>
+        </w:rPr>
+        <w:t>(Kesehatan dan Keselamatan Kerja) mengingat ruang Unit Sistem Informasi menyatu dengan ruang laboratorium hardware komputer dan server.</w:t>
+      </w:r>
+      <w:bookmarkStart w:id="11" w:name="_GoBack"/>
+      <w:bookmarkEnd w:id="11"/>
+    </w:p>
+    <w:p>
+      <w:pPr>
+        <w:pStyle w:val="SUBBAB"/>
         <w:ind w:left="420"/>
         <w:rPr>
           <w:b w:val="0"/>
-          <w:lang w:val="id-ID"/>
-        </w:rPr>
-      </w:pPr>
-      <w:r>
+        </w:rPr>
+      </w:pPr>
+    </w:p>
+    <w:p>
+      <w:pPr>
+        <w:pStyle w:val="SUBBAB"/>
+        <w:ind w:left="420"/>
         <w:rPr>
           <w:b w:val="0"/>
         </w:rPr>
-        <w:t>Pada proses perancangan</w:t>
-      </w:r>
-      <w:r>
-        <w:rPr>
-          <w:b w:val="0"/>
-        </w:rPr>
-        <w:t xml:space="preserve"> kerja </w:t>
-      </w:r>
-      <w:r>
-        <w:rPr>
-          <w:b w:val="0"/>
-          <w:lang w:val="id-ID"/>
-        </w:rPr>
-        <w:t>ini adalah Turit</w:t>
-      </w:r>
-      <w:bookmarkStart w:id="10" w:name="_GoBack"/>
-      <w:bookmarkEnd w:id="10"/>
-    </w:p>
-    <w:p>
-      <w:pPr>
-        <w:spacing w:after="0" w:line="360" w:lineRule="auto"/>
-        <w:jc w:val="both"/>
-        <w:rPr>
-          <w:rFonts w:ascii="Times New Roman" w:hAnsi="Times New Roman" w:cs="Times New Roman"/>
-          <w:sz w:val="24"/>
-        </w:rPr>
-      </w:pPr>
-      <w:r>
-        <w:rPr>
-          <w:rFonts w:ascii="Times New Roman" w:hAnsi="Times New Roman" w:cs="Times New Roman"/>
-          <w:sz w:val="24"/>
-        </w:rPr>
-        <w:tab/>
-        <w:t xml:space="preserve">Pada bagian ini dijelaskan pembagian kerja di antara </w:t>
-      </w:r>
-      <w:r>
-        <w:rPr>
-          <w:rFonts w:ascii="Times New Roman" w:hAnsi="Times New Roman" w:cs="Times New Roman"/>
-          <w:sz w:val="24"/>
-        </w:rPr>
-        <w:t xml:space="preserve">personel </w:t>
-      </w:r>
-      <w:r>
-        <w:rPr>
-          <w:rFonts w:ascii="Times New Roman" w:hAnsi="Times New Roman" w:cs="Times New Roman"/>
-          <w:sz w:val="24"/>
-        </w:rPr>
-        <w:t xml:space="preserve">kelompok kerja, spesifikasi perangkat yang digunakan </w:t>
-      </w:r>
-      <w:r>
-        <w:rPr>
-          <w:rFonts w:ascii="Times New Roman" w:hAnsi="Times New Roman" w:cs="Times New Roman"/>
-          <w:sz w:val="24"/>
-        </w:rPr>
-        <w:t xml:space="preserve">di tempat kerja, </w:t>
-      </w:r>
-      <w:r>
-        <w:rPr>
-          <w:rFonts w:ascii="Times New Roman" w:hAnsi="Times New Roman" w:cs="Times New Roman"/>
-          <w:sz w:val="24"/>
-        </w:rPr>
-        <w:t xml:space="preserve">dan </w:t>
-      </w:r>
-      <w:r>
-        <w:rPr>
-          <w:rFonts w:ascii="Times New Roman" w:hAnsi="Times New Roman" w:cs="Times New Roman"/>
-          <w:sz w:val="24"/>
-        </w:rPr>
-        <w:t xml:space="preserve">spesifikasi </w:t>
-      </w:r>
-      <w:r>
-        <w:rPr>
-          <w:rFonts w:ascii="Times New Roman" w:hAnsi="Times New Roman" w:cs="Times New Roman"/>
-          <w:sz w:val="24"/>
-        </w:rPr>
-        <w:t xml:space="preserve">hasil </w:t>
-      </w:r>
-      <w:r>
-        <w:rPr>
-          <w:rFonts w:ascii="Times New Roman" w:hAnsi="Times New Roman" w:cs="Times New Roman"/>
-          <w:sz w:val="24"/>
-        </w:rPr>
-        <w:t xml:space="preserve">pekerjaan untuk setiap </w:t>
-      </w:r>
-      <w:r>
-        <w:rPr>
-          <w:rFonts w:ascii="Times New Roman" w:hAnsi="Times New Roman" w:cs="Times New Roman"/>
-          <w:sz w:val="24"/>
-        </w:rPr>
-        <w:t>personel</w:t>
-      </w:r>
-      <w:r>
-        <w:rPr>
-          <w:rFonts w:ascii="Times New Roman" w:hAnsi="Times New Roman" w:cs="Times New Roman"/>
-          <w:sz w:val="24"/>
-        </w:rPr>
-        <w:t>.</w:t>
-      </w:r>
-    </w:p>
-    <w:p>
-      <w:pPr>
-        <w:pStyle w:val="SUBBAB"/>
-      </w:pPr>
-      <w:bookmarkStart w:id="11" w:name="_Toc526798125"/>
-      <w:r>
-        <w:t xml:space="preserve">1.4. </w:t>
-      </w:r>
-      <w:r>
-        <w:t>Tempat dan Waktu</w:t>
-      </w:r>
-      <w:r>
-        <w:t xml:space="preserve"> Kerja</w:t>
-      </w:r>
-      <w:bookmarkEnd w:id="11"/>
+      </w:pPr>
     </w:p>
     <w:p>
       <w:pPr>
@@ -6290,6 +6281,7 @@
           <w:b/>
           <w:sz w:val="24"/>
         </w:rPr>
+        <w:lastRenderedPageBreak/>
         <w:t>LANDASAN TEORI</w:t>
       </w:r>
       <w:r>
@@ -7712,7 +7704,7 @@
           <w:rFonts w:ascii="Times New Roman" w:hAnsi="Times New Roman" w:cs="Times New Roman"/>
           <w:noProof/>
           <w:sz w:val="24"/>
-          <w:lang w:val="id-ID" w:eastAsia="id-ID"/>
+          <w:lang w:eastAsia="en-US"/>
         </w:rPr>
         <w:lastRenderedPageBreak/>
         <w:drawing>
@@ -7731,7 +7723,7 @@
                     <pic:cNvPicPr/>
                   </pic:nvPicPr>
                   <pic:blipFill>
-                    <a:blip r:embed="rId12" cstate="print"/>
+                    <a:blip r:embed="rId11" cstate="print"/>
                     <a:stretch>
                       <a:fillRect/>
                     </a:stretch>
@@ -8339,7 +8331,7 @@
           <w:noProof/>
           <w:sz w:val="24"/>
           <w:szCs w:val="24"/>
-          <w:lang w:val="id-ID" w:eastAsia="id-ID"/>
+          <w:lang w:eastAsia="en-US"/>
         </w:rPr>
         <w:drawing>
           <wp:inline distT="0" distB="0" distL="0" distR="0" wp14:anchorId="560954B2" wp14:editId="3F030D6D">
@@ -10424,7 +10416,7 @@
           <w:noProof/>
           <w:sz w:val="24"/>
           <w:szCs w:val="24"/>
-          <w:lang w:val="id-ID" w:eastAsia="id-ID"/>
+          <w:lang w:eastAsia="en-US"/>
         </w:rPr>
         <w:drawing>
           <wp:inline distT="0" distB="0" distL="0" distR="0" wp14:anchorId="7326E37D" wp14:editId="35F22AE5">
@@ -14836,7 +14828,7 @@
 </file>
 
 <file path=word/endnotes.xml><?xml version="1.0" encoding="utf-8"?>
-<w:endnotes xmlns:wpc="http://schemas.microsoft.com/office/word/2010/wordprocessingCanvas" xmlns:mc="http://schemas.openxmlformats.org/markup-compatibility/2006" xmlns:o="urn:schemas-microsoft-com:office:office" xmlns:r="http://schemas.openxmlformats.org/officeDocument/2006/relationships" xmlns:m="http://schemas.openxmlformats.org/officeDocument/2006/math" xmlns:v="urn:schemas-microsoft-com:vml" xmlns:wp14="http://schemas.microsoft.com/office/word/2010/wordprocessingDrawing" xmlns:wp="http://schemas.openxmlformats.org/drawingml/2006/wordprocessingDrawing" xmlns:w10="urn:schemas-microsoft-com:office:word" xmlns:w="http://schemas.openxmlformats.org/wordprocessingml/2006/main" xmlns:w14="http://schemas.microsoft.com/office/word/2010/wordml" xmlns:wpg="http://schemas.microsoft.com/office/word/2010/wordprocessingGroup" xmlns:wpi="http://schemas.microsoft.com/office/word/2010/wordprocessingInk" xmlns:wne="http://schemas.microsoft.com/office/word/2006/wordml" xmlns:wps="http://schemas.microsoft.com/office/word/2010/wordprocessingShape" mc:Ignorable="w14 wp14">
+<w:endnotes xmlns:wpc="http://schemas.microsoft.com/office/word/2010/wordprocessingCanvas" xmlns:cx="http://schemas.microsoft.com/office/drawing/2014/chartex" xmlns:cx1="http://schemas.microsoft.com/office/drawing/2015/9/8/chartex" xmlns:mc="http://schemas.openxmlformats.org/markup-compatibility/2006" xmlns:o="urn:schemas-microsoft-com:office:office" xmlns:r="http://schemas.openxmlformats.org/officeDocument/2006/relationships" xmlns:m="http://schemas.openxmlformats.org/officeDocument/2006/math" xmlns:v="urn:schemas-microsoft-com:vml" xmlns:wp14="http://schemas.microsoft.com/office/word/2010/wordprocessingDrawing" xmlns:wp="http://schemas.openxmlformats.org/drawingml/2006/wordprocessingDrawing" xmlns:w10="urn:schemas-microsoft-com:office:word" xmlns:w="http://schemas.openxmlformats.org/wordprocessingml/2006/main" xmlns:w14="http://schemas.microsoft.com/office/word/2010/wordml" xmlns:w15="http://schemas.microsoft.com/office/word/2012/wordml" xmlns:w16se="http://schemas.microsoft.com/office/word/2015/wordml/symex" xmlns:wpg="http://schemas.microsoft.com/office/word/2010/wordprocessingGroup" xmlns:wpi="http://schemas.microsoft.com/office/word/2010/wordprocessingInk" xmlns:wne="http://schemas.microsoft.com/office/word/2006/wordml" xmlns:wps="http://schemas.microsoft.com/office/word/2010/wordprocessingShape" mc:Ignorable="w14 w15 w16se wp14">
   <w:endnote w:type="separator" w:id="-1">
     <w:p>
       <w:pPr>
@@ -14861,7 +14853,7 @@
 </file>
 
 <file path=word/footer1.xml><?xml version="1.0" encoding="utf-8"?>
-<w:ftr xmlns:wpc="http://schemas.microsoft.com/office/word/2010/wordprocessingCanvas" xmlns:mc="http://schemas.openxmlformats.org/markup-compatibility/2006" xmlns:o="urn:schemas-microsoft-com:office:office" xmlns:r="http://schemas.openxmlformats.org/officeDocument/2006/relationships" xmlns:m="http://schemas.openxmlformats.org/officeDocument/2006/math" xmlns:v="urn:schemas-microsoft-com:vml" xmlns:wp14="http://schemas.microsoft.com/office/word/2010/wordprocessingDrawing" xmlns:wp="http://schemas.openxmlformats.org/drawingml/2006/wordprocessingDrawing" xmlns:w10="urn:schemas-microsoft-com:office:word" xmlns:w="http://schemas.openxmlformats.org/wordprocessingml/2006/main" xmlns:w14="http://schemas.microsoft.com/office/word/2010/wordml" xmlns:wpg="http://schemas.microsoft.com/office/word/2010/wordprocessingGroup" xmlns:wpi="http://schemas.microsoft.com/office/word/2010/wordprocessingInk" xmlns:wne="http://schemas.microsoft.com/office/word/2006/wordml" xmlns:wps="http://schemas.microsoft.com/office/word/2010/wordprocessingShape" mc:Ignorable="w14 wp14">
+<w:ftr xmlns:wpc="http://schemas.microsoft.com/office/word/2010/wordprocessingCanvas" xmlns:cx="http://schemas.microsoft.com/office/drawing/2014/chartex" xmlns:cx1="http://schemas.microsoft.com/office/drawing/2015/9/8/chartex" xmlns:mc="http://schemas.openxmlformats.org/markup-compatibility/2006" xmlns:o="urn:schemas-microsoft-com:office:office" xmlns:r="http://schemas.openxmlformats.org/officeDocument/2006/relationships" xmlns:m="http://schemas.openxmlformats.org/officeDocument/2006/math" xmlns:v="urn:schemas-microsoft-com:vml" xmlns:wp14="http://schemas.microsoft.com/office/word/2010/wordprocessingDrawing" xmlns:wp="http://schemas.openxmlformats.org/drawingml/2006/wordprocessingDrawing" xmlns:w10="urn:schemas-microsoft-com:office:word" xmlns:w="http://schemas.openxmlformats.org/wordprocessingml/2006/main" xmlns:w14="http://schemas.microsoft.com/office/word/2010/wordml" xmlns:w15="http://schemas.microsoft.com/office/word/2012/wordml" xmlns:w16se="http://schemas.microsoft.com/office/word/2015/wordml/symex" xmlns:wpg="http://schemas.microsoft.com/office/word/2010/wordprocessingGroup" xmlns:wpi="http://schemas.microsoft.com/office/word/2010/wordprocessingInk" xmlns:wne="http://schemas.microsoft.com/office/word/2006/wordml" xmlns:wps="http://schemas.microsoft.com/office/word/2010/wordprocessingShape" mc:Ignorable="w14 w15 w16se wp14">
   <w:p>
     <w:pPr>
       <w:pStyle w:val="Footer"/>
@@ -14918,7 +14910,7 @@
 </file>
 
 <file path=word/footer2.xml><?xml version="1.0" encoding="utf-8"?>
-<w:ftr xmlns:wpc="http://schemas.microsoft.com/office/word/2010/wordprocessingCanvas" xmlns:mc="http://schemas.openxmlformats.org/markup-compatibility/2006" xmlns:o="urn:schemas-microsoft-com:office:office" xmlns:r="http://schemas.openxmlformats.org/officeDocument/2006/relationships" xmlns:m="http://schemas.openxmlformats.org/officeDocument/2006/math" xmlns:v="urn:schemas-microsoft-com:vml" xmlns:wp14="http://schemas.microsoft.com/office/word/2010/wordprocessingDrawing" xmlns:wp="http://schemas.openxmlformats.org/drawingml/2006/wordprocessingDrawing" xmlns:w10="urn:schemas-microsoft-com:office:word" xmlns:w="http://schemas.openxmlformats.org/wordprocessingml/2006/main" xmlns:w14="http://schemas.microsoft.com/office/word/2010/wordml" xmlns:wpg="http://schemas.microsoft.com/office/word/2010/wordprocessingGroup" xmlns:wpi="http://schemas.microsoft.com/office/word/2010/wordprocessingInk" xmlns:wne="http://schemas.microsoft.com/office/word/2006/wordml" xmlns:wps="http://schemas.microsoft.com/office/word/2010/wordprocessingShape" mc:Ignorable="w14 wp14">
+<w:ftr xmlns:wpc="http://schemas.microsoft.com/office/word/2010/wordprocessingCanvas" xmlns:cx="http://schemas.microsoft.com/office/drawing/2014/chartex" xmlns:cx1="http://schemas.microsoft.com/office/drawing/2015/9/8/chartex" xmlns:mc="http://schemas.openxmlformats.org/markup-compatibility/2006" xmlns:o="urn:schemas-microsoft-com:office:office" xmlns:r="http://schemas.openxmlformats.org/officeDocument/2006/relationships" xmlns:m="http://schemas.openxmlformats.org/officeDocument/2006/math" xmlns:v="urn:schemas-microsoft-com:vml" xmlns:wp14="http://schemas.microsoft.com/office/word/2010/wordprocessingDrawing" xmlns:wp="http://schemas.openxmlformats.org/drawingml/2006/wordprocessingDrawing" xmlns:w10="urn:schemas-microsoft-com:office:word" xmlns:w="http://schemas.openxmlformats.org/wordprocessingml/2006/main" xmlns:w14="http://schemas.microsoft.com/office/word/2010/wordml" xmlns:w15="http://schemas.microsoft.com/office/word/2012/wordml" xmlns:w16se="http://schemas.microsoft.com/office/word/2015/wordml/symex" xmlns:wpg="http://schemas.microsoft.com/office/word/2010/wordprocessingGroup" xmlns:wpi="http://schemas.microsoft.com/office/word/2010/wordprocessingInk" xmlns:wne="http://schemas.microsoft.com/office/word/2006/wordml" xmlns:wps="http://schemas.microsoft.com/office/word/2010/wordprocessingShape" mc:Ignorable="w14 w15 w16se wp14">
   <w:p>
     <w:pPr>
       <w:pStyle w:val="Footer"/>
@@ -14975,7 +14967,7 @@
 </file>
 
 <file path=word/footnotes.xml><?xml version="1.0" encoding="utf-8"?>
-<w:footnotes xmlns:wpc="http://schemas.microsoft.com/office/word/2010/wordprocessingCanvas" xmlns:mc="http://schemas.openxmlformats.org/markup-compatibility/2006" xmlns:o="urn:schemas-microsoft-com:office:office" xmlns:r="http://schemas.openxmlformats.org/officeDocument/2006/relationships" xmlns:m="http://schemas.openxmlformats.org/officeDocument/2006/math" xmlns:v="urn:schemas-microsoft-com:vml" xmlns:wp14="http://schemas.microsoft.com/office/word/2010/wordprocessingDrawing" xmlns:wp="http://schemas.openxmlformats.org/drawingml/2006/wordprocessingDrawing" xmlns:w10="urn:schemas-microsoft-com:office:word" xmlns:w="http://schemas.openxmlformats.org/wordprocessingml/2006/main" xmlns:w14="http://schemas.microsoft.com/office/word/2010/wordml" xmlns:wpg="http://schemas.microsoft.com/office/word/2010/wordprocessingGroup" xmlns:wpi="http://schemas.microsoft.com/office/word/2010/wordprocessingInk" xmlns:wne="http://schemas.microsoft.com/office/word/2006/wordml" xmlns:wps="http://schemas.microsoft.com/office/word/2010/wordprocessingShape" mc:Ignorable="w14 wp14">
+<w:footnotes xmlns:wpc="http://schemas.microsoft.com/office/word/2010/wordprocessingCanvas" xmlns:cx="http://schemas.microsoft.com/office/drawing/2014/chartex" xmlns:cx1="http://schemas.microsoft.com/office/drawing/2015/9/8/chartex" xmlns:mc="http://schemas.openxmlformats.org/markup-compatibility/2006" xmlns:o="urn:schemas-microsoft-com:office:office" xmlns:r="http://schemas.openxmlformats.org/officeDocument/2006/relationships" xmlns:m="http://schemas.openxmlformats.org/officeDocument/2006/math" xmlns:v="urn:schemas-microsoft-com:vml" xmlns:wp14="http://schemas.microsoft.com/office/word/2010/wordprocessingDrawing" xmlns:wp="http://schemas.openxmlformats.org/drawingml/2006/wordprocessingDrawing" xmlns:w10="urn:schemas-microsoft-com:office:word" xmlns:w="http://schemas.openxmlformats.org/wordprocessingml/2006/main" xmlns:w14="http://schemas.microsoft.com/office/word/2010/wordml" xmlns:w15="http://schemas.microsoft.com/office/word/2012/wordml" xmlns:w16se="http://schemas.microsoft.com/office/word/2015/wordml/symex" xmlns:wpg="http://schemas.microsoft.com/office/word/2010/wordprocessingGroup" xmlns:wpi="http://schemas.microsoft.com/office/word/2010/wordprocessingInk" xmlns:wne="http://schemas.microsoft.com/office/word/2006/wordml" xmlns:wps="http://schemas.microsoft.com/office/word/2010/wordprocessingShape" mc:Ignorable="w14 w15 w16se wp14">
   <w:footnote w:type="separator" w:id="-1">
     <w:p>
       <w:pPr>
@@ -15000,8 +14992,8 @@
 </file>
 
 <file path=word/numbering.xml><?xml version="1.0" encoding="utf-8"?>
-<w:numbering xmlns:wpc="http://schemas.microsoft.com/office/word/2010/wordprocessingCanvas" xmlns:mc="http://schemas.openxmlformats.org/markup-compatibility/2006" xmlns:o="urn:schemas-microsoft-com:office:office" xmlns:r="http://schemas.openxmlformats.org/officeDocument/2006/relationships" xmlns:m="http://schemas.openxmlformats.org/officeDocument/2006/math" xmlns:v="urn:schemas-microsoft-com:vml" xmlns:wp14="http://schemas.microsoft.com/office/word/2010/wordprocessingDrawing" xmlns:wp="http://schemas.openxmlformats.org/drawingml/2006/wordprocessingDrawing" xmlns:w10="urn:schemas-microsoft-com:office:word" xmlns:w="http://schemas.openxmlformats.org/wordprocessingml/2006/main" xmlns:w14="http://schemas.microsoft.com/office/word/2010/wordml" xmlns:wpg="http://schemas.microsoft.com/office/word/2010/wordprocessingGroup" xmlns:wpi="http://schemas.microsoft.com/office/word/2010/wordprocessingInk" xmlns:wne="http://schemas.microsoft.com/office/word/2006/wordml" xmlns:wps="http://schemas.microsoft.com/office/word/2010/wordprocessingShape" mc:Ignorable="w14 wp14">
-  <w:abstractNum w:abstractNumId="0">
+<w:numbering xmlns:wpc="http://schemas.microsoft.com/office/word/2010/wordprocessingCanvas" xmlns:cx="http://schemas.microsoft.com/office/drawing/2014/chartex" xmlns:cx1="http://schemas.microsoft.com/office/drawing/2015/9/8/chartex" xmlns:mc="http://schemas.openxmlformats.org/markup-compatibility/2006" xmlns:o="urn:schemas-microsoft-com:office:office" xmlns:r="http://schemas.openxmlformats.org/officeDocument/2006/relationships" xmlns:m="http://schemas.openxmlformats.org/officeDocument/2006/math" xmlns:v="urn:schemas-microsoft-com:vml" xmlns:wp14="http://schemas.microsoft.com/office/word/2010/wordprocessingDrawing" xmlns:wp="http://schemas.openxmlformats.org/drawingml/2006/wordprocessingDrawing" xmlns:w10="urn:schemas-microsoft-com:office:word" xmlns:w="http://schemas.openxmlformats.org/wordprocessingml/2006/main" xmlns:w14="http://schemas.microsoft.com/office/word/2010/wordml" xmlns:w15="http://schemas.microsoft.com/office/word/2012/wordml" xmlns:w16se="http://schemas.microsoft.com/office/word/2015/wordml/symex" xmlns:wpg="http://schemas.microsoft.com/office/word/2010/wordprocessingGroup" xmlns:wpi="http://schemas.microsoft.com/office/word/2010/wordprocessingInk" xmlns:wne="http://schemas.microsoft.com/office/word/2006/wordml" xmlns:wps="http://schemas.microsoft.com/office/word/2010/wordprocessingShape" mc:Ignorable="w14 w15 w16se wp14">
+  <w:abstractNum w:abstractNumId="0" w15:restartNumberingAfterBreak="0">
     <w:nsid w:val="06396848"/>
     <w:multiLevelType w:val="hybridMultilevel"/>
     <w:tmpl w:val="B9B29B54"/>
@@ -15087,7 +15079,7 @@
       </w:pPr>
     </w:lvl>
   </w:abstractNum>
-  <w:abstractNum w:abstractNumId="1">
+  <w:abstractNum w:abstractNumId="1" w15:restartNumberingAfterBreak="0">
     <w:nsid w:val="0D580985"/>
     <w:multiLevelType w:val="hybridMultilevel"/>
     <w:tmpl w:val="A5B48BAC"/>
@@ -15173,7 +15165,7 @@
       </w:pPr>
     </w:lvl>
   </w:abstractNum>
-  <w:abstractNum w:abstractNumId="2">
+  <w:abstractNum w:abstractNumId="2" w15:restartNumberingAfterBreak="0">
     <w:nsid w:val="113845A4"/>
     <w:multiLevelType w:val="hybridMultilevel"/>
     <w:tmpl w:val="DDCEC7AA"/>
@@ -15259,7 +15251,120 @@
       </w:pPr>
     </w:lvl>
   </w:abstractNum>
-  <w:abstractNum w:abstractNumId="3">
+  <w:abstractNum w:abstractNumId="3" w15:restartNumberingAfterBreak="0">
+    <w:nsid w:val="23FE74A7"/>
+    <w:multiLevelType w:val="hybridMultilevel"/>
+    <w:tmpl w:val="0D18CAA4"/>
+    <w:lvl w:ilvl="0" w:tplc="04090001">
+      <w:start w:val="1"/>
+      <w:numFmt w:val="bullet"/>
+      <w:lvlText w:val=""/>
+      <w:lvlJc w:val="left"/>
+      <w:pPr>
+        <w:ind w:left="1800" w:hanging="360"/>
+      </w:pPr>
+      <w:rPr>
+        <w:rFonts w:ascii="Symbol" w:hAnsi="Symbol" w:hint="default"/>
+      </w:rPr>
+    </w:lvl>
+    <w:lvl w:ilvl="1" w:tplc="04090003" w:tentative="1">
+      <w:start w:val="1"/>
+      <w:numFmt w:val="bullet"/>
+      <w:lvlText w:val="o"/>
+      <w:lvlJc w:val="left"/>
+      <w:pPr>
+        <w:ind w:left="2520" w:hanging="360"/>
+      </w:pPr>
+      <w:rPr>
+        <w:rFonts w:ascii="Courier New" w:hAnsi="Courier New" w:cs="Courier New" w:hint="default"/>
+      </w:rPr>
+    </w:lvl>
+    <w:lvl w:ilvl="2" w:tplc="04090005" w:tentative="1">
+      <w:start w:val="1"/>
+      <w:numFmt w:val="bullet"/>
+      <w:lvlText w:val=""/>
+      <w:lvlJc w:val="left"/>
+      <w:pPr>
+        <w:ind w:left="3240" w:hanging="360"/>
+      </w:pPr>
+      <w:rPr>
+        <w:rFonts w:ascii="Wingdings" w:hAnsi="Wingdings" w:hint="default"/>
+      </w:rPr>
+    </w:lvl>
+    <w:lvl w:ilvl="3" w:tplc="04090001" w:tentative="1">
+      <w:start w:val="1"/>
+      <w:numFmt w:val="bullet"/>
+      <w:lvlText w:val=""/>
+      <w:lvlJc w:val="left"/>
+      <w:pPr>
+        <w:ind w:left="3960" w:hanging="360"/>
+      </w:pPr>
+      <w:rPr>
+        <w:rFonts w:ascii="Symbol" w:hAnsi="Symbol" w:hint="default"/>
+      </w:rPr>
+    </w:lvl>
+    <w:lvl w:ilvl="4" w:tplc="04090003" w:tentative="1">
+      <w:start w:val="1"/>
+      <w:numFmt w:val="bullet"/>
+      <w:lvlText w:val="o"/>
+      <w:lvlJc w:val="left"/>
+      <w:pPr>
+        <w:ind w:left="4680" w:hanging="360"/>
+      </w:pPr>
+      <w:rPr>
+        <w:rFonts w:ascii="Courier New" w:hAnsi="Courier New" w:cs="Courier New" w:hint="default"/>
+      </w:rPr>
+    </w:lvl>
+    <w:lvl w:ilvl="5" w:tplc="04090005" w:tentative="1">
+      <w:start w:val="1"/>
+      <w:numFmt w:val="bullet"/>
+      <w:lvlText w:val=""/>
+      <w:lvlJc w:val="left"/>
+      <w:pPr>
+        <w:ind w:left="5400" w:hanging="360"/>
+      </w:pPr>
+      <w:rPr>
+        <w:rFonts w:ascii="Wingdings" w:hAnsi="Wingdings" w:hint="default"/>
+      </w:rPr>
+    </w:lvl>
+    <w:lvl w:ilvl="6" w:tplc="04090001" w:tentative="1">
+      <w:start w:val="1"/>
+      <w:numFmt w:val="bullet"/>
+      <w:lvlText w:val=""/>
+      <w:lvlJc w:val="left"/>
+      <w:pPr>
+        <w:ind w:left="6120" w:hanging="360"/>
+      </w:pPr>
+      <w:rPr>
+        <w:rFonts w:ascii="Symbol" w:hAnsi="Symbol" w:hint="default"/>
+      </w:rPr>
+    </w:lvl>
+    <w:lvl w:ilvl="7" w:tplc="04090003" w:tentative="1">
+      <w:start w:val="1"/>
+      <w:numFmt w:val="bullet"/>
+      <w:lvlText w:val="o"/>
+      <w:lvlJc w:val="left"/>
+      <w:pPr>
+        <w:ind w:left="6840" w:hanging="360"/>
+      </w:pPr>
+      <w:rPr>
+        <w:rFonts w:ascii="Courier New" w:hAnsi="Courier New" w:cs="Courier New" w:hint="default"/>
+      </w:rPr>
+    </w:lvl>
+    <w:lvl w:ilvl="8" w:tplc="04090005" w:tentative="1">
+      <w:start w:val="1"/>
+      <w:numFmt w:val="bullet"/>
+      <w:lvlText w:val=""/>
+      <w:lvlJc w:val="left"/>
+      <w:pPr>
+        <w:ind w:left="7560" w:hanging="360"/>
+      </w:pPr>
+      <w:rPr>
+        <w:rFonts w:ascii="Wingdings" w:hAnsi="Wingdings" w:hint="default"/>
+      </w:rPr>
+    </w:lvl>
+  </w:abstractNum>
+  <w:abstractNum w:abstractNumId="4" w15:restartNumberingAfterBreak="0">
     <w:nsid w:val="26386E9F"/>
     <w:multiLevelType w:val="multilevel"/>
     <w:tmpl w:val="4C92D7A6"/>
@@ -15372,7 +15477,7 @@
       </w:rPr>
     </w:lvl>
   </w:abstractNum>
-  <w:abstractNum w:abstractNumId="4">
+  <w:abstractNum w:abstractNumId="5" w15:restartNumberingAfterBreak="0">
     <w:nsid w:val="2788440A"/>
     <w:multiLevelType w:val="hybridMultilevel"/>
     <w:tmpl w:val="A796ABFC"/>
@@ -15461,7 +15566,7 @@
       </w:pPr>
     </w:lvl>
   </w:abstractNum>
-  <w:abstractNum w:abstractNumId="5">
+  <w:abstractNum w:abstractNumId="6" w15:restartNumberingAfterBreak="0">
     <w:nsid w:val="2C876E51"/>
     <w:multiLevelType w:val="hybridMultilevel"/>
     <w:tmpl w:val="C1961E5C"/>
@@ -15547,7 +15652,7 @@
       </w:pPr>
     </w:lvl>
   </w:abstractNum>
-  <w:abstractNum w:abstractNumId="6">
+  <w:abstractNum w:abstractNumId="7" w15:restartNumberingAfterBreak="0">
     <w:nsid w:val="300F7165"/>
     <w:multiLevelType w:val="hybridMultilevel"/>
     <w:tmpl w:val="49768A9E"/>
@@ -15636,7 +15741,7 @@
       </w:pPr>
     </w:lvl>
   </w:abstractNum>
-  <w:abstractNum w:abstractNumId="7">
+  <w:abstractNum w:abstractNumId="8" w15:restartNumberingAfterBreak="0">
     <w:nsid w:val="3AB161A1"/>
     <w:multiLevelType w:val="hybridMultilevel"/>
     <w:tmpl w:val="35D22EAC"/>
@@ -15722,103 +15827,17 @@
       </w:pPr>
     </w:lvl>
   </w:abstractNum>
-  <w:abstractNum w:abstractNumId="8">
-    <w:nsid w:val="489A11F0"/>
+  <w:abstractNum w:abstractNumId="9" w15:restartNumberingAfterBreak="0">
+    <w:nsid w:val="3EA50E39"/>
     <w:multiLevelType w:val="hybridMultilevel"/>
-    <w:tmpl w:val="CF7EAA88"/>
-    <w:lvl w:ilvl="0" w:tplc="0409000F">
-      <w:start w:val="1"/>
-      <w:numFmt w:val="decimal"/>
-      <w:lvlText w:val="%1."/>
-      <w:lvlJc w:val="left"/>
-      <w:pPr>
-        <w:ind w:left="720" w:hanging="360"/>
-      </w:pPr>
-    </w:lvl>
-    <w:lvl w:ilvl="1" w:tplc="04090019" w:tentative="1">
-      <w:start w:val="1"/>
-      <w:numFmt w:val="lowerLetter"/>
-      <w:lvlText w:val="%2."/>
-      <w:lvlJc w:val="left"/>
-      <w:pPr>
-        <w:ind w:left="1440" w:hanging="360"/>
-      </w:pPr>
-    </w:lvl>
-    <w:lvl w:ilvl="2" w:tplc="0409001B" w:tentative="1">
-      <w:start w:val="1"/>
-      <w:numFmt w:val="lowerRoman"/>
-      <w:lvlText w:val="%3."/>
-      <w:lvlJc w:val="right"/>
-      <w:pPr>
-        <w:ind w:left="2160" w:hanging="180"/>
-      </w:pPr>
-    </w:lvl>
-    <w:lvl w:ilvl="3" w:tplc="0409000F" w:tentative="1">
-      <w:start w:val="1"/>
-      <w:numFmt w:val="decimal"/>
-      <w:lvlText w:val="%4."/>
-      <w:lvlJc w:val="left"/>
-      <w:pPr>
-        <w:ind w:left="2880" w:hanging="360"/>
-      </w:pPr>
-    </w:lvl>
-    <w:lvl w:ilvl="4" w:tplc="04090019" w:tentative="1">
-      <w:start w:val="1"/>
-      <w:numFmt w:val="lowerLetter"/>
-      <w:lvlText w:val="%5."/>
-      <w:lvlJc w:val="left"/>
-      <w:pPr>
-        <w:ind w:left="3600" w:hanging="360"/>
-      </w:pPr>
-    </w:lvl>
-    <w:lvl w:ilvl="5" w:tplc="0409001B" w:tentative="1">
-      <w:start w:val="1"/>
-      <w:numFmt w:val="lowerRoman"/>
-      <w:lvlText w:val="%6."/>
-      <w:lvlJc w:val="right"/>
-      <w:pPr>
-        <w:ind w:left="4320" w:hanging="180"/>
-      </w:pPr>
-    </w:lvl>
-    <w:lvl w:ilvl="6" w:tplc="0409000F" w:tentative="1">
-      <w:start w:val="1"/>
-      <w:numFmt w:val="decimal"/>
-      <w:lvlText w:val="%7."/>
-      <w:lvlJc w:val="left"/>
-      <w:pPr>
-        <w:ind w:left="5040" w:hanging="360"/>
-      </w:pPr>
-    </w:lvl>
-    <w:lvl w:ilvl="7" w:tplc="04090019" w:tentative="1">
-      <w:start w:val="1"/>
-      <w:numFmt w:val="lowerLetter"/>
-      <w:lvlText w:val="%8."/>
-      <w:lvlJc w:val="left"/>
-      <w:pPr>
-        <w:ind w:left="5760" w:hanging="360"/>
-      </w:pPr>
-    </w:lvl>
-    <w:lvl w:ilvl="8" w:tplc="0409001B" w:tentative="1">
-      <w:start w:val="1"/>
-      <w:numFmt w:val="lowerRoman"/>
-      <w:lvlText w:val="%9."/>
-      <w:lvlJc w:val="right"/>
-      <w:pPr>
-        <w:ind w:left="6480" w:hanging="180"/>
-      </w:pPr>
-    </w:lvl>
-  </w:abstractNum>
-  <w:abstractNum w:abstractNumId="9">
-    <w:nsid w:val="5E907EE3"/>
-    <w:multiLevelType w:val="hybridMultilevel"/>
-    <w:tmpl w:val="A73044EE"/>
-    <w:lvl w:ilvl="0" w:tplc="C860B7EE">
+    <w:tmpl w:val="8B2CBD14"/>
+    <w:lvl w:ilvl="0" w:tplc="FB5A6314">
       <w:start w:val="1"/>
       <w:numFmt w:val="lowerLetter"/>
       <w:lvlText w:val="%1."/>
       <w:lvlJc w:val="left"/>
       <w:pPr>
-        <w:ind w:left="780" w:hanging="360"/>
+        <w:ind w:left="1080" w:hanging="360"/>
       </w:pPr>
       <w:rPr>
         <w:rFonts w:hint="default"/>
@@ -15830,7 +15849,7 @@
       <w:lvlText w:val="%2."/>
       <w:lvlJc w:val="left"/>
       <w:pPr>
-        <w:ind w:left="1500" w:hanging="360"/>
+        <w:ind w:left="1800" w:hanging="360"/>
       </w:pPr>
     </w:lvl>
     <w:lvl w:ilvl="2" w:tplc="0409001B" w:tentative="1">
@@ -15839,7 +15858,7 @@
       <w:lvlText w:val="%3."/>
       <w:lvlJc w:val="right"/>
       <w:pPr>
-        <w:ind w:left="2220" w:hanging="180"/>
+        <w:ind w:left="2520" w:hanging="180"/>
       </w:pPr>
     </w:lvl>
     <w:lvl w:ilvl="3" w:tplc="0409000F" w:tentative="1">
@@ -15848,7 +15867,7 @@
       <w:lvlText w:val="%4."/>
       <w:lvlJc w:val="left"/>
       <w:pPr>
-        <w:ind w:left="2940" w:hanging="360"/>
+        <w:ind w:left="3240" w:hanging="360"/>
       </w:pPr>
     </w:lvl>
     <w:lvl w:ilvl="4" w:tplc="04090019" w:tentative="1">
@@ -15857,7 +15876,7 @@
       <w:lvlText w:val="%5."/>
       <w:lvlJc w:val="left"/>
       <w:pPr>
-        <w:ind w:left="3660" w:hanging="360"/>
+        <w:ind w:left="3960" w:hanging="360"/>
       </w:pPr>
     </w:lvl>
     <w:lvl w:ilvl="5" w:tplc="0409001B" w:tentative="1">
@@ -15866,7 +15885,7 @@
       <w:lvlText w:val="%6."/>
       <w:lvlJc w:val="right"/>
       <w:pPr>
-        <w:ind w:left="4380" w:hanging="180"/>
+        <w:ind w:left="4680" w:hanging="180"/>
       </w:pPr>
     </w:lvl>
     <w:lvl w:ilvl="6" w:tplc="0409000F" w:tentative="1">
@@ -15875,7 +15894,7 @@
       <w:lvlText w:val="%7."/>
       <w:lvlJc w:val="left"/>
       <w:pPr>
-        <w:ind w:left="5100" w:hanging="360"/>
+        <w:ind w:left="5400" w:hanging="360"/>
       </w:pPr>
     </w:lvl>
     <w:lvl w:ilvl="7" w:tplc="04090019" w:tentative="1">
@@ -15884,7 +15903,7 @@
       <w:lvlText w:val="%8."/>
       <w:lvlJc w:val="left"/>
       <w:pPr>
-        <w:ind w:left="5820" w:hanging="360"/>
+        <w:ind w:left="6120" w:hanging="360"/>
       </w:pPr>
     </w:lvl>
     <w:lvl w:ilvl="8" w:tplc="0409001B" w:tentative="1">
@@ -15893,11 +15912,186 @@
       <w:lvlText w:val="%9."/>
       <w:lvlJc w:val="right"/>
       <w:pPr>
-        <w:ind w:left="6540" w:hanging="180"/>
+        <w:ind w:left="6840" w:hanging="180"/>
       </w:pPr>
     </w:lvl>
   </w:abstractNum>
-  <w:abstractNum w:abstractNumId="10">
+  <w:abstractNum w:abstractNumId="10" w15:restartNumberingAfterBreak="0">
+    <w:nsid w:val="489A11F0"/>
+    <w:multiLevelType w:val="hybridMultilevel"/>
+    <w:tmpl w:val="CF7EAA88"/>
+    <w:lvl w:ilvl="0" w:tplc="0409000F">
+      <w:start w:val="1"/>
+      <w:numFmt w:val="decimal"/>
+      <w:lvlText w:val="%1."/>
+      <w:lvlJc w:val="left"/>
+      <w:pPr>
+        <w:ind w:left="720" w:hanging="360"/>
+      </w:pPr>
+    </w:lvl>
+    <w:lvl w:ilvl="1" w:tplc="04090019" w:tentative="1">
+      <w:start w:val="1"/>
+      <w:numFmt w:val="lowerLetter"/>
+      <w:lvlText w:val="%2."/>
+      <w:lvlJc w:val="left"/>
+      <w:pPr>
+        <w:ind w:left="1440" w:hanging="360"/>
+      </w:pPr>
+    </w:lvl>
+    <w:lvl w:ilvl="2" w:tplc="0409001B" w:tentative="1">
+      <w:start w:val="1"/>
+      <w:numFmt w:val="lowerRoman"/>
+      <w:lvlText w:val="%3."/>
+      <w:lvlJc w:val="right"/>
+      <w:pPr>
+        <w:ind w:left="2160" w:hanging="180"/>
+      </w:pPr>
+    </w:lvl>
+    <w:lvl w:ilvl="3" w:tplc="0409000F" w:tentative="1">
+      <w:start w:val="1"/>
+      <w:numFmt w:val="decimal"/>
+      <w:lvlText w:val="%4."/>
+      <w:lvlJc w:val="left"/>
+      <w:pPr>
+        <w:ind w:left="2880" w:hanging="360"/>
+      </w:pPr>
+    </w:lvl>
+    <w:lvl w:ilvl="4" w:tplc="04090019" w:tentative="1">
+      <w:start w:val="1"/>
+      <w:numFmt w:val="lowerLetter"/>
+      <w:lvlText w:val="%5."/>
+      <w:lvlJc w:val="left"/>
+      <w:pPr>
+        <w:ind w:left="3600" w:hanging="360"/>
+      </w:pPr>
+    </w:lvl>
+    <w:lvl w:ilvl="5" w:tplc="0409001B" w:tentative="1">
+      <w:start w:val="1"/>
+      <w:numFmt w:val="lowerRoman"/>
+      <w:lvlText w:val="%6."/>
+      <w:lvlJc w:val="right"/>
+      <w:pPr>
+        <w:ind w:left="4320" w:hanging="180"/>
+      </w:pPr>
+    </w:lvl>
+    <w:lvl w:ilvl="6" w:tplc="0409000F" w:tentative="1">
+      <w:start w:val="1"/>
+      <w:numFmt w:val="decimal"/>
+      <w:lvlText w:val="%7."/>
+      <w:lvlJc w:val="left"/>
+      <w:pPr>
+        <w:ind w:left="5040" w:hanging="360"/>
+      </w:pPr>
+    </w:lvl>
+    <w:lvl w:ilvl="7" w:tplc="04090019" w:tentative="1">
+      <w:start w:val="1"/>
+      <w:numFmt w:val="lowerLetter"/>
+      <w:lvlText w:val="%8."/>
+      <w:lvlJc w:val="left"/>
+      <w:pPr>
+        <w:ind w:left="5760" w:hanging="360"/>
+      </w:pPr>
+    </w:lvl>
+    <w:lvl w:ilvl="8" w:tplc="0409001B" w:tentative="1">
+      <w:start w:val="1"/>
+      <w:numFmt w:val="lowerRoman"/>
+      <w:lvlText w:val="%9."/>
+      <w:lvlJc w:val="right"/>
+      <w:pPr>
+        <w:ind w:left="6480" w:hanging="180"/>
+      </w:pPr>
+    </w:lvl>
+  </w:abstractNum>
+  <w:abstractNum w:abstractNumId="11" w15:restartNumberingAfterBreak="0">
+    <w:nsid w:val="5E907EE3"/>
+    <w:multiLevelType w:val="hybridMultilevel"/>
+    <w:tmpl w:val="A73044EE"/>
+    <w:lvl w:ilvl="0" w:tplc="C860B7EE">
+      <w:start w:val="1"/>
+      <w:numFmt w:val="lowerLetter"/>
+      <w:lvlText w:val="%1."/>
+      <w:lvlJc w:val="left"/>
+      <w:pPr>
+        <w:ind w:left="780" w:hanging="360"/>
+      </w:pPr>
+      <w:rPr>
+        <w:rFonts w:hint="default"/>
+      </w:rPr>
+    </w:lvl>
+    <w:lvl w:ilvl="1" w:tplc="04090019" w:tentative="1">
+      <w:start w:val="1"/>
+      <w:numFmt w:val="lowerLetter"/>
+      <w:lvlText w:val="%2."/>
+      <w:lvlJc w:val="left"/>
+      <w:pPr>
+        <w:ind w:left="1500" w:hanging="360"/>
+      </w:pPr>
+    </w:lvl>
+    <w:lvl w:ilvl="2" w:tplc="0409001B" w:tentative="1">
+      <w:start w:val="1"/>
+      <w:numFmt w:val="lowerRoman"/>
+      <w:lvlText w:val="%3."/>
+      <w:lvlJc w:val="right"/>
+      <w:pPr>
+        <w:ind w:left="2220" w:hanging="180"/>
+      </w:pPr>
+    </w:lvl>
+    <w:lvl w:ilvl="3" w:tplc="0409000F" w:tentative="1">
+      <w:start w:val="1"/>
+      <w:numFmt w:val="decimal"/>
+      <w:lvlText w:val="%4."/>
+      <w:lvlJc w:val="left"/>
+      <w:pPr>
+        <w:ind w:left="2940" w:hanging="360"/>
+      </w:pPr>
+    </w:lvl>
+    <w:lvl w:ilvl="4" w:tplc="04090019" w:tentative="1">
+      <w:start w:val="1"/>
+      <w:numFmt w:val="lowerLetter"/>
+      <w:lvlText w:val="%5."/>
+      <w:lvlJc w:val="left"/>
+      <w:pPr>
+        <w:ind w:left="3660" w:hanging="360"/>
+      </w:pPr>
+    </w:lvl>
+    <w:lvl w:ilvl="5" w:tplc="0409001B" w:tentative="1">
+      <w:start w:val="1"/>
+      <w:numFmt w:val="lowerRoman"/>
+      <w:lvlText w:val="%6."/>
+      <w:lvlJc w:val="right"/>
+      <w:pPr>
+        <w:ind w:left="4380" w:hanging="180"/>
+      </w:pPr>
+    </w:lvl>
+    <w:lvl w:ilvl="6" w:tplc="0409000F" w:tentative="1">
+      <w:start w:val="1"/>
+      <w:numFmt w:val="decimal"/>
+      <w:lvlText w:val="%7."/>
+      <w:lvlJc w:val="left"/>
+      <w:pPr>
+        <w:ind w:left="5100" w:hanging="360"/>
+      </w:pPr>
+    </w:lvl>
+    <w:lvl w:ilvl="7" w:tplc="04090019" w:tentative="1">
+      <w:start w:val="1"/>
+      <w:numFmt w:val="lowerLetter"/>
+      <w:lvlText w:val="%8."/>
+      <w:lvlJc w:val="left"/>
+      <w:pPr>
+        <w:ind w:left="5820" w:hanging="360"/>
+      </w:pPr>
+    </w:lvl>
+    <w:lvl w:ilvl="8" w:tplc="0409001B" w:tentative="1">
+      <w:start w:val="1"/>
+      <w:numFmt w:val="lowerRoman"/>
+      <w:lvlText w:val="%9."/>
+      <w:lvlJc w:val="right"/>
+      <w:pPr>
+        <w:ind w:left="6540" w:hanging="180"/>
+      </w:pPr>
+    </w:lvl>
+  </w:abstractNum>
+  <w:abstractNum w:abstractNumId="12" w15:restartNumberingAfterBreak="0">
     <w:nsid w:val="65C331AC"/>
     <w:multiLevelType w:val="hybridMultilevel"/>
     <w:tmpl w:val="A8647C42"/>
@@ -15983,7 +16177,7 @@
       </w:pPr>
     </w:lvl>
   </w:abstractNum>
-  <w:abstractNum w:abstractNumId="11">
+  <w:abstractNum w:abstractNumId="13" w15:restartNumberingAfterBreak="0">
     <w:nsid w:val="6AD35D23"/>
     <w:multiLevelType w:val="hybridMultilevel"/>
     <w:tmpl w:val="965A8734"/>
@@ -16069,7 +16263,7 @@
       </w:pPr>
     </w:lvl>
   </w:abstractNum>
-  <w:abstractNum w:abstractNumId="12">
+  <w:abstractNum w:abstractNumId="14" w15:restartNumberingAfterBreak="0">
     <w:nsid w:val="6FEC7A4D"/>
     <w:multiLevelType w:val="hybridMultilevel"/>
     <w:tmpl w:val="6B1232EC"/>
@@ -16182,7 +16376,7 @@
       </w:rPr>
     </w:lvl>
   </w:abstractNum>
-  <w:abstractNum w:abstractNumId="13">
+  <w:abstractNum w:abstractNumId="15" w15:restartNumberingAfterBreak="0">
     <w:nsid w:val="75F87B93"/>
     <w:multiLevelType w:val="hybridMultilevel"/>
     <w:tmpl w:val="26C0EEEC"/>
@@ -16268,7 +16462,7 @@
       </w:pPr>
     </w:lvl>
   </w:abstractNum>
-  <w:abstractNum w:abstractNumId="14">
+  <w:abstractNum w:abstractNumId="16" w15:restartNumberingAfterBreak="0">
     <w:nsid w:val="7899485E"/>
     <w:multiLevelType w:val="multilevel"/>
     <w:tmpl w:val="1226A29A"/>
@@ -16382,22 +16576,22 @@
     </w:lvl>
   </w:abstractNum>
   <w:num w:numId="1">
-    <w:abstractNumId w:val="3"/>
+    <w:abstractNumId w:val="4"/>
   </w:num>
   <w:num w:numId="2">
+    <w:abstractNumId w:val="10"/>
+  </w:num>
+  <w:num w:numId="3">
+    <w:abstractNumId w:val="13"/>
+  </w:num>
+  <w:num w:numId="4">
+    <w:abstractNumId w:val="15"/>
+  </w:num>
+  <w:num w:numId="5">
     <w:abstractNumId w:val="8"/>
   </w:num>
-  <w:num w:numId="3">
-    <w:abstractNumId w:val="11"/>
-  </w:num>
-  <w:num w:numId="4">
-    <w:abstractNumId w:val="13"/>
-  </w:num>
-  <w:num w:numId="5">
-    <w:abstractNumId w:val="7"/>
-  </w:num>
   <w:num w:numId="6">
-    <w:abstractNumId w:val="10"/>
+    <w:abstractNumId w:val="12"/>
   </w:num>
   <w:num w:numId="7">
     <w:abstractNumId w:val="0"/>
@@ -16406,31 +16600,37 @@
     <w:abstractNumId w:val="2"/>
   </w:num>
   <w:num w:numId="9">
-    <w:abstractNumId w:val="12"/>
+    <w:abstractNumId w:val="14"/>
   </w:num>
   <w:num w:numId="10">
+    <w:abstractNumId w:val="7"/>
+  </w:num>
+  <w:num w:numId="11">
     <w:abstractNumId w:val="6"/>
   </w:num>
-  <w:num w:numId="11">
-    <w:abstractNumId w:val="5"/>
-  </w:num>
   <w:num w:numId="12">
-    <w:abstractNumId w:val="14"/>
+    <w:abstractNumId w:val="16"/>
   </w:num>
   <w:num w:numId="13">
-    <w:abstractNumId w:val="9"/>
+    <w:abstractNumId w:val="11"/>
   </w:num>
   <w:num w:numId="14">
-    <w:abstractNumId w:val="4"/>
+    <w:abstractNumId w:val="5"/>
   </w:num>
   <w:num w:numId="15">
     <w:abstractNumId w:val="1"/>
+  </w:num>
+  <w:num w:numId="16">
+    <w:abstractNumId w:val="9"/>
+  </w:num>
+  <w:num w:numId="17">
+    <w:abstractNumId w:val="3"/>
   </w:num>
 </w:numbering>
 </file>
 
 <file path=word/styles.xml><?xml version="1.0" encoding="utf-8"?>
-<w:styles xmlns:mc="http://schemas.openxmlformats.org/markup-compatibility/2006" xmlns:r="http://schemas.openxmlformats.org/officeDocument/2006/relationships" xmlns:w="http://schemas.openxmlformats.org/wordprocessingml/2006/main" xmlns:w14="http://schemas.microsoft.com/office/word/2010/wordml" mc:Ignorable="w14">
+<w:styles xmlns:mc="http://schemas.openxmlformats.org/markup-compatibility/2006" xmlns:r="http://schemas.openxmlformats.org/officeDocument/2006/relationships" xmlns:w="http://schemas.openxmlformats.org/wordprocessingml/2006/main" xmlns:w14="http://schemas.microsoft.com/office/word/2010/wordml" xmlns:w15="http://schemas.microsoft.com/office/word/2012/wordml" xmlns:w16se="http://schemas.microsoft.com/office/word/2015/wordml/symex" mc:Ignorable="w14 w15 w16se">
   <w:docDefaults>
     <w:rPrDefault>
       <w:rPr>
@@ -16446,144 +16646,378 @@
       </w:pPr>
     </w:pPrDefault>
   </w:docDefaults>
-  <w:latentStyles w:defLockedState="0" w:defUIPriority="99" w:defSemiHidden="1" w:defUnhideWhenUsed="1" w:defQFormat="0" w:count="267">
-    <w:lsdException w:name="Normal" w:semiHidden="0" w:uiPriority="0" w:unhideWhenUsed="0" w:qFormat="1"/>
-    <w:lsdException w:name="heading 1" w:semiHidden="0" w:uiPriority="9" w:unhideWhenUsed="0" w:qFormat="1"/>
-    <w:lsdException w:name="heading 2" w:uiPriority="9" w:qFormat="1"/>
-    <w:lsdException w:name="heading 3" w:uiPriority="9" w:qFormat="1"/>
-    <w:lsdException w:name="heading 4" w:uiPriority="9" w:qFormat="1"/>
-    <w:lsdException w:name="heading 5" w:uiPriority="9" w:qFormat="1"/>
-    <w:lsdException w:name="heading 6" w:uiPriority="9" w:qFormat="1"/>
-    <w:lsdException w:name="heading 7" w:uiPriority="9" w:qFormat="1"/>
-    <w:lsdException w:name="heading 8" w:uiPriority="9" w:qFormat="1"/>
-    <w:lsdException w:name="heading 9" w:uiPriority="9" w:qFormat="1"/>
-    <w:lsdException w:name="toc 1" w:uiPriority="39"/>
-    <w:lsdException w:name="toc 2" w:uiPriority="39"/>
-    <w:lsdException w:name="toc 3" w:uiPriority="39"/>
-    <w:lsdException w:name="toc 4" w:uiPriority="39"/>
-    <w:lsdException w:name="toc 5" w:uiPriority="39"/>
-    <w:lsdException w:name="toc 6" w:uiPriority="39"/>
-    <w:lsdException w:name="toc 7" w:uiPriority="39"/>
-    <w:lsdException w:name="toc 8" w:uiPriority="39"/>
-    <w:lsdException w:name="toc 9" w:uiPriority="39"/>
-    <w:lsdException w:name="caption" w:uiPriority="35" w:qFormat="1"/>
-    <w:lsdException w:name="Title" w:semiHidden="0" w:uiPriority="10" w:unhideWhenUsed="0" w:qFormat="1"/>
-    <w:lsdException w:name="Default Paragraph Font" w:uiPriority="1"/>
-    <w:lsdException w:name="Subtitle" w:semiHidden="0" w:uiPriority="11" w:unhideWhenUsed="0" w:qFormat="1"/>
-    <w:lsdException w:name="Strong" w:semiHidden="0" w:uiPriority="22" w:unhideWhenUsed="0" w:qFormat="1"/>
-    <w:lsdException w:name="Emphasis" w:semiHidden="0" w:uiPriority="20" w:unhideWhenUsed="0" w:qFormat="1"/>
-    <w:lsdException w:name="Table Grid" w:semiHidden="0" w:uiPriority="59" w:unhideWhenUsed="0"/>
-    <w:lsdException w:name="Placeholder Text" w:unhideWhenUsed="0"/>
-    <w:lsdException w:name="No Spacing" w:semiHidden="0" w:uiPriority="1" w:unhideWhenUsed="0" w:qFormat="1"/>
-    <w:lsdException w:name="Light Shading" w:semiHidden="0" w:uiPriority="60" w:unhideWhenUsed="0"/>
-    <w:lsdException w:name="Light List" w:semiHidden="0" w:uiPriority="61" w:unhideWhenUsed="0"/>
-    <w:lsdException w:name="Light Grid" w:semiHidden="0" w:uiPriority="62" w:unhideWhenUsed="0"/>
-    <w:lsdException w:name="Medium Shading 1" w:semiHidden="0" w:uiPriority="63" w:unhideWhenUsed="0"/>
-    <w:lsdException w:name="Medium Shading 2" w:semiHidden="0" w:uiPriority="64" w:unhideWhenUsed="0"/>
-    <w:lsdException w:name="Medium List 1" w:semiHidden="0" w:uiPriority="65" w:unhideWhenUsed="0"/>
-    <w:lsdException w:name="Medium List 2" w:semiHidden="0" w:uiPriority="66" w:unhideWhenUsed="0"/>
-    <w:lsdException w:name="Medium Grid 1" w:semiHidden="0" w:uiPriority="67" w:unhideWhenUsed="0"/>
-    <w:lsdException w:name="Medium Grid 2" w:semiHidden="0" w:uiPriority="68" w:unhideWhenUsed="0"/>
-    <w:lsdException w:name="Medium Grid 3" w:semiHidden="0" w:uiPriority="69" w:unhideWhenUsed="0"/>
-    <w:lsdException w:name="Dark List" w:semiHidden="0" w:uiPriority="70" w:unhideWhenUsed="0"/>
-    <w:lsdException w:name="Colorful Shading" w:semiHidden="0" w:uiPriority="71" w:unhideWhenUsed="0"/>
-    <w:lsdException w:name="Colorful List" w:semiHidden="0" w:uiPriority="72" w:unhideWhenUsed="0"/>
-    <w:lsdException w:name="Colorful Grid" w:semiHidden="0" w:uiPriority="73" w:unhideWhenUsed="0"/>
-    <w:lsdException w:name="Light Shading Accent 1" w:semiHidden="0" w:uiPriority="60" w:unhideWhenUsed="0"/>
-    <w:lsdException w:name="Light List Accent 1" w:semiHidden="0" w:uiPriority="61" w:unhideWhenUsed="0"/>
-    <w:lsdException w:name="Light Grid Accent 1" w:semiHidden="0" w:uiPriority="62" w:unhideWhenUsed="0"/>
-    <w:lsdException w:name="Medium Shading 1 Accent 1" w:semiHidden="0" w:uiPriority="63" w:unhideWhenUsed="0"/>
-    <w:lsdException w:name="Medium Shading 2 Accent 1" w:semiHidden="0" w:uiPriority="64" w:unhideWhenUsed="0"/>
-    <w:lsdException w:name="Medium List 1 Accent 1" w:semiHidden="0" w:uiPriority="65" w:unhideWhenUsed="0"/>
-    <w:lsdException w:name="Revision" w:unhideWhenUsed="0"/>
-    <w:lsdException w:name="List Paragraph" w:semiHidden="0" w:uiPriority="34" w:unhideWhenUsed="0" w:qFormat="1"/>
-    <w:lsdException w:name="Quote" w:semiHidden="0" w:uiPriority="29" w:unhideWhenUsed="0" w:qFormat="1"/>
-    <w:lsdException w:name="Intense Quote" w:semiHidden="0" w:uiPriority="30" w:unhideWhenUsed="0" w:qFormat="1"/>
-    <w:lsdException w:name="Medium List 2 Accent 1" w:semiHidden="0" w:uiPriority="66" w:unhideWhenUsed="0"/>
-    <w:lsdException w:name="Medium Grid 1 Accent 1" w:semiHidden="0" w:uiPriority="67" w:unhideWhenUsed="0"/>
-    <w:lsdException w:name="Medium Grid 2 Accent 1" w:semiHidden="0" w:uiPriority="68" w:unhideWhenUsed="0"/>
-    <w:lsdException w:name="Medium Grid 3 Accent 1" w:semiHidden="0" w:uiPriority="69" w:unhideWhenUsed="0"/>
-    <w:lsdException w:name="Dark List Accent 1" w:semiHidden="0" w:uiPriority="70" w:unhideWhenUsed="0"/>
-    <w:lsdException w:name="Colorful Shading Accent 1" w:semiHidden="0" w:uiPriority="71" w:unhideWhenUsed="0"/>
-    <w:lsdException w:name="Colorful List Accent 1" w:semiHidden="0" w:uiPriority="72" w:unhideWhenUsed="0"/>
-    <w:lsdException w:name="Colorful Grid Accent 1" w:semiHidden="0" w:uiPriority="73" w:unhideWhenUsed="0"/>
-    <w:lsdException w:name="Light Shading Accent 2" w:semiHidden="0" w:uiPriority="60" w:unhideWhenUsed="0"/>
-    <w:lsdException w:name="Light List Accent 2" w:semiHidden="0" w:uiPriority="61" w:unhideWhenUsed="0"/>
-    <w:lsdException w:name="Light Grid Accent 2" w:semiHidden="0" w:uiPriority="62" w:unhideWhenUsed="0"/>
-    <w:lsdException w:name="Medium Shading 1 Accent 2" w:semiHidden="0" w:uiPriority="63" w:unhideWhenUsed="0"/>
-    <w:lsdException w:name="Medium Shading 2 Accent 2" w:semiHidden="0" w:uiPriority="64" w:unhideWhenUsed="0"/>
-    <w:lsdException w:name="Medium List 1 Accent 2" w:semiHidden="0" w:uiPriority="65" w:unhideWhenUsed="0"/>
-    <w:lsdException w:name="Medium List 2 Accent 2" w:semiHidden="0" w:uiPriority="66" w:unhideWhenUsed="0"/>
-    <w:lsdException w:name="Medium Grid 1 Accent 2" w:semiHidden="0" w:uiPriority="67" w:unhideWhenUsed="0"/>
-    <w:lsdException w:name="Medium Grid 2 Accent 2" w:semiHidden="0" w:uiPriority="68" w:unhideWhenUsed="0"/>
-    <w:lsdException w:name="Medium Grid 3 Accent 2" w:semiHidden="0" w:uiPriority="69" w:unhideWhenUsed="0"/>
-    <w:lsdException w:name="Dark List Accent 2" w:semiHidden="0" w:uiPriority="70" w:unhideWhenUsed="0"/>
-    <w:lsdException w:name="Colorful Shading Accent 2" w:semiHidden="0" w:uiPriority="71" w:unhideWhenUsed="0"/>
-    <w:lsdException w:name="Colorful List Accent 2" w:semiHidden="0" w:uiPriority="72" w:unhideWhenUsed="0"/>
-    <w:lsdException w:name="Colorful Grid Accent 2" w:semiHidden="0" w:uiPriority="73" w:unhideWhenUsed="0"/>
-    <w:lsdException w:name="Light Shading Accent 3" w:semiHidden="0" w:uiPriority="60" w:unhideWhenUsed="0"/>
-    <w:lsdException w:name="Light List Accent 3" w:semiHidden="0" w:uiPriority="61" w:unhideWhenUsed="0"/>
-    <w:lsdException w:name="Light Grid Accent 3" w:semiHidden="0" w:uiPriority="62" w:unhideWhenUsed="0"/>
-    <w:lsdException w:name="Medium Shading 1 Accent 3" w:semiHidden="0" w:uiPriority="63" w:unhideWhenUsed="0"/>
-    <w:lsdException w:name="Medium Shading 2 Accent 3" w:semiHidden="0" w:uiPriority="64" w:unhideWhenUsed="0"/>
-    <w:lsdException w:name="Medium List 1 Accent 3" w:semiHidden="0" w:uiPriority="65" w:unhideWhenUsed="0"/>
-    <w:lsdException w:name="Medium List 2 Accent 3" w:semiHidden="0" w:uiPriority="66" w:unhideWhenUsed="0"/>
-    <w:lsdException w:name="Medium Grid 1 Accent 3" w:semiHidden="0" w:uiPriority="67" w:unhideWhenUsed="0"/>
-    <w:lsdException w:name="Medium Grid 2 Accent 3" w:semiHidden="0" w:uiPriority="68" w:unhideWhenUsed="0"/>
-    <w:lsdException w:name="Medium Grid 3 Accent 3" w:semiHidden="0" w:uiPriority="69" w:unhideWhenUsed="0"/>
-    <w:lsdException w:name="Dark List Accent 3" w:semiHidden="0" w:uiPriority="70" w:unhideWhenUsed="0"/>
-    <w:lsdException w:name="Colorful Shading Accent 3" w:semiHidden="0" w:uiPriority="71" w:unhideWhenUsed="0"/>
-    <w:lsdException w:name="Colorful List Accent 3" w:semiHidden="0" w:uiPriority="72" w:unhideWhenUsed="0"/>
-    <w:lsdException w:name="Colorful Grid Accent 3" w:semiHidden="0" w:uiPriority="73" w:unhideWhenUsed="0"/>
-    <w:lsdException w:name="Light Shading Accent 4" w:semiHidden="0" w:uiPriority="60" w:unhideWhenUsed="0"/>
-    <w:lsdException w:name="Light List Accent 4" w:semiHidden="0" w:uiPriority="61" w:unhideWhenUsed="0"/>
-    <w:lsdException w:name="Light Grid Accent 4" w:semiHidden="0" w:uiPriority="62" w:unhideWhenUsed="0"/>
-    <w:lsdException w:name="Medium Shading 1 Accent 4" w:semiHidden="0" w:uiPriority="63" w:unhideWhenUsed="0"/>
-    <w:lsdException w:name="Medium Shading 2 Accent 4" w:semiHidden="0" w:uiPriority="64" w:unhideWhenUsed="0"/>
-    <w:lsdException w:name="Medium List 1 Accent 4" w:semiHidden="0" w:uiPriority="65" w:unhideWhenUsed="0"/>
-    <w:lsdException w:name="Medium List 2 Accent 4" w:semiHidden="0" w:uiPriority="66" w:unhideWhenUsed="0"/>
-    <w:lsdException w:name="Medium Grid 1 Accent 4" w:semiHidden="0" w:uiPriority="67" w:unhideWhenUsed="0"/>
-    <w:lsdException w:name="Medium Grid 2 Accent 4" w:semiHidden="0" w:uiPriority="68" w:unhideWhenUsed="0"/>
-    <w:lsdException w:name="Medium Grid 3 Accent 4" w:semiHidden="0" w:uiPriority="69" w:unhideWhenUsed="0"/>
-    <w:lsdException w:name="Dark List Accent 4" w:semiHidden="0" w:uiPriority="70" w:unhideWhenUsed="0"/>
-    <w:lsdException w:name="Colorful Shading Accent 4" w:semiHidden="0" w:uiPriority="71" w:unhideWhenUsed="0"/>
-    <w:lsdException w:name="Colorful List Accent 4" w:semiHidden="0" w:uiPriority="72" w:unhideWhenUsed="0"/>
-    <w:lsdException w:name="Colorful Grid Accent 4" w:semiHidden="0" w:uiPriority="73" w:unhideWhenUsed="0"/>
-    <w:lsdException w:name="Light Shading Accent 5" w:semiHidden="0" w:uiPriority="60" w:unhideWhenUsed="0"/>
-    <w:lsdException w:name="Light List Accent 5" w:semiHidden="0" w:uiPriority="61" w:unhideWhenUsed="0"/>
-    <w:lsdException w:name="Light Grid Accent 5" w:semiHidden="0" w:uiPriority="62" w:unhideWhenUsed="0"/>
-    <w:lsdException w:name="Medium Shading 1 Accent 5" w:semiHidden="0" w:uiPriority="63" w:unhideWhenUsed="0"/>
-    <w:lsdException w:name="Medium Shading 2 Accent 5" w:semiHidden="0" w:uiPriority="64" w:unhideWhenUsed="0"/>
-    <w:lsdException w:name="Medium List 1 Accent 5" w:semiHidden="0" w:uiPriority="65" w:unhideWhenUsed="0"/>
-    <w:lsdException w:name="Medium List 2 Accent 5" w:semiHidden="0" w:uiPriority="66" w:unhideWhenUsed="0"/>
-    <w:lsdException w:name="Medium Grid 1 Accent 5" w:semiHidden="0" w:uiPriority="67" w:unhideWhenUsed="0"/>
-    <w:lsdException w:name="Medium Grid 2 Accent 5" w:semiHidden="0" w:uiPriority="68" w:unhideWhenUsed="0"/>
-    <w:lsdException w:name="Medium Grid 3 Accent 5" w:semiHidden="0" w:uiPriority="69" w:unhideWhenUsed="0"/>
-    <w:lsdException w:name="Dark List Accent 5" w:semiHidden="0" w:uiPriority="70" w:unhideWhenUsed="0"/>
-    <w:lsdException w:name="Colorful Shading Accent 5" w:semiHidden="0" w:uiPriority="71" w:unhideWhenUsed="0"/>
-    <w:lsdException w:name="Colorful List Accent 5" w:semiHidden="0" w:uiPriority="72" w:unhideWhenUsed="0"/>
-    <w:lsdException w:name="Colorful Grid Accent 5" w:semiHidden="0" w:uiPriority="73" w:unhideWhenUsed="0"/>
-    <w:lsdException w:name="Light Shading Accent 6" w:semiHidden="0" w:uiPriority="60" w:unhideWhenUsed="0"/>
-    <w:lsdException w:name="Light List Accent 6" w:semiHidden="0" w:uiPriority="61" w:unhideWhenUsed="0"/>
-    <w:lsdException w:name="Light Grid Accent 6" w:semiHidden="0" w:uiPriority="62" w:unhideWhenUsed="0"/>
-    <w:lsdException w:name="Medium Shading 1 Accent 6" w:semiHidden="0" w:uiPriority="63" w:unhideWhenUsed="0"/>
-    <w:lsdException w:name="Medium Shading 2 Accent 6" w:semiHidden="0" w:uiPriority="64" w:unhideWhenUsed="0"/>
-    <w:lsdException w:name="Medium List 1 Accent 6" w:semiHidden="0" w:uiPriority="65" w:unhideWhenUsed="0"/>
-    <w:lsdException w:name="Medium List 2 Accent 6" w:semiHidden="0" w:uiPriority="66" w:unhideWhenUsed="0"/>
-    <w:lsdException w:name="Medium Grid 1 Accent 6" w:semiHidden="0" w:uiPriority="67" w:unhideWhenUsed="0"/>
-    <w:lsdException w:name="Medium Grid 2 Accent 6" w:semiHidden="0" w:uiPriority="68" w:unhideWhenUsed="0"/>
-    <w:lsdException w:name="Medium Grid 3 Accent 6" w:semiHidden="0" w:uiPriority="69" w:unhideWhenUsed="0"/>
-    <w:lsdException w:name="Dark List Accent 6" w:semiHidden="0" w:uiPriority="70" w:unhideWhenUsed="0"/>
-    <w:lsdException w:name="Colorful Shading Accent 6" w:semiHidden="0" w:uiPriority="71" w:unhideWhenUsed="0"/>
-    <w:lsdException w:name="Colorful List Accent 6" w:semiHidden="0" w:uiPriority="72" w:unhideWhenUsed="0"/>
-    <w:lsdException w:name="Colorful Grid Accent 6" w:semiHidden="0" w:uiPriority="73" w:unhideWhenUsed="0"/>
-    <w:lsdException w:name="Subtle Emphasis" w:semiHidden="0" w:uiPriority="19" w:unhideWhenUsed="0" w:qFormat="1"/>
-    <w:lsdException w:name="Intense Emphasis" w:semiHidden="0" w:uiPriority="21" w:unhideWhenUsed="0" w:qFormat="1"/>
-    <w:lsdException w:name="Subtle Reference" w:semiHidden="0" w:uiPriority="31" w:unhideWhenUsed="0" w:qFormat="1"/>
-    <w:lsdException w:name="Intense Reference" w:semiHidden="0" w:uiPriority="32" w:unhideWhenUsed="0" w:qFormat="1"/>
-    <w:lsdException w:name="Book Title" w:semiHidden="0" w:uiPriority="33" w:unhideWhenUsed="0" w:qFormat="1"/>
-    <w:lsdException w:name="Bibliography" w:uiPriority="37"/>
-    <w:lsdException w:name="TOC Heading" w:uiPriority="39" w:qFormat="1"/>
+  <w:latentStyles w:defLockedState="0" w:defUIPriority="99" w:defSemiHidden="0" w:defUnhideWhenUsed="0" w:defQFormat="0" w:count="371">
+    <w:lsdException w:name="Normal" w:uiPriority="0" w:qFormat="1"/>
+    <w:lsdException w:name="heading 1" w:uiPriority="9" w:qFormat="1"/>
+    <w:lsdException w:name="heading 2" w:semiHidden="1" w:uiPriority="9" w:unhideWhenUsed="1" w:qFormat="1"/>
+    <w:lsdException w:name="heading 3" w:semiHidden="1" w:uiPriority="9" w:unhideWhenUsed="1" w:qFormat="1"/>
+    <w:lsdException w:name="heading 4" w:semiHidden="1" w:uiPriority="9" w:unhideWhenUsed="1" w:qFormat="1"/>
+    <w:lsdException w:name="heading 5" w:semiHidden="1" w:uiPriority="9" w:unhideWhenUsed="1" w:qFormat="1"/>
+    <w:lsdException w:name="heading 6" w:semiHidden="1" w:uiPriority="9" w:unhideWhenUsed="1" w:qFormat="1"/>
+    <w:lsdException w:name="heading 7" w:semiHidden="1" w:uiPriority="9" w:unhideWhenUsed="1" w:qFormat="1"/>
+    <w:lsdException w:name="heading 8" w:semiHidden="1" w:uiPriority="9" w:unhideWhenUsed="1" w:qFormat="1"/>
+    <w:lsdException w:name="heading 9" w:semiHidden="1" w:uiPriority="9" w:unhideWhenUsed="1" w:qFormat="1"/>
+    <w:lsdException w:name="index 1" w:semiHidden="1" w:unhideWhenUsed="1"/>
+    <w:lsdException w:name="index 2" w:semiHidden="1" w:unhideWhenUsed="1"/>
+    <w:lsdException w:name="index 3" w:semiHidden="1" w:unhideWhenUsed="1"/>
+    <w:lsdException w:name="index 4" w:semiHidden="1" w:unhideWhenUsed="1"/>
+    <w:lsdException w:name="index 5" w:semiHidden="1" w:unhideWhenUsed="1"/>
+    <w:lsdException w:name="index 6" w:semiHidden="1" w:unhideWhenUsed="1"/>
+    <w:lsdException w:name="index 7" w:semiHidden="1" w:unhideWhenUsed="1"/>
+    <w:lsdException w:name="index 8" w:semiHidden="1" w:unhideWhenUsed="1"/>
+    <w:lsdException w:name="index 9" w:semiHidden="1" w:unhideWhenUsed="1"/>
+    <w:lsdException w:name="toc 1" w:semiHidden="1" w:uiPriority="39" w:unhideWhenUsed="1"/>
+    <w:lsdException w:name="toc 2" w:semiHidden="1" w:uiPriority="39" w:unhideWhenUsed="1"/>
+    <w:lsdException w:name="toc 3" w:semiHidden="1" w:uiPriority="39" w:unhideWhenUsed="1"/>
+    <w:lsdException w:name="toc 4" w:semiHidden="1" w:uiPriority="39" w:unhideWhenUsed="1"/>
+    <w:lsdException w:name="toc 5" w:semiHidden="1" w:uiPriority="39" w:unhideWhenUsed="1"/>
+    <w:lsdException w:name="toc 6" w:semiHidden="1" w:uiPriority="39" w:unhideWhenUsed="1"/>
+    <w:lsdException w:name="toc 7" w:semiHidden="1" w:uiPriority="39" w:unhideWhenUsed="1"/>
+    <w:lsdException w:name="toc 8" w:semiHidden="1" w:uiPriority="39" w:unhideWhenUsed="1"/>
+    <w:lsdException w:name="toc 9" w:semiHidden="1" w:uiPriority="39" w:unhideWhenUsed="1"/>
+    <w:lsdException w:name="Normal Indent" w:semiHidden="1" w:unhideWhenUsed="1"/>
+    <w:lsdException w:name="footnote text" w:semiHidden="1" w:unhideWhenUsed="1"/>
+    <w:lsdException w:name="annotation text" w:semiHidden="1" w:unhideWhenUsed="1"/>
+    <w:lsdException w:name="header" w:semiHidden="1" w:unhideWhenUsed="1"/>
+    <w:lsdException w:name="footer" w:semiHidden="1" w:unhideWhenUsed="1"/>
+    <w:lsdException w:name="index heading" w:semiHidden="1" w:unhideWhenUsed="1"/>
+    <w:lsdException w:name="caption" w:semiHidden="1" w:uiPriority="35" w:unhideWhenUsed="1" w:qFormat="1"/>
+    <w:lsdException w:name="table of figures" w:semiHidden="1" w:unhideWhenUsed="1"/>
+    <w:lsdException w:name="envelope address" w:semiHidden="1" w:unhideWhenUsed="1"/>
+    <w:lsdException w:name="envelope return" w:semiHidden="1" w:unhideWhenUsed="1"/>
+    <w:lsdException w:name="footnote reference" w:semiHidden="1" w:unhideWhenUsed="1"/>
+    <w:lsdException w:name="annotation reference" w:semiHidden="1" w:unhideWhenUsed="1"/>
+    <w:lsdException w:name="line number" w:semiHidden="1" w:unhideWhenUsed="1"/>
+    <w:lsdException w:name="page number" w:semiHidden="1" w:unhideWhenUsed="1"/>
+    <w:lsdException w:name="endnote reference" w:semiHidden="1" w:unhideWhenUsed="1"/>
+    <w:lsdException w:name="endnote text" w:semiHidden="1" w:unhideWhenUsed="1"/>
+    <w:lsdException w:name="table of authorities" w:semiHidden="1" w:unhideWhenUsed="1"/>
+    <w:lsdException w:name="macro" w:semiHidden="1" w:unhideWhenUsed="1"/>
+    <w:lsdException w:name="toa heading" w:semiHidden="1" w:unhideWhenUsed="1"/>
+    <w:lsdException w:name="List" w:semiHidden="1" w:unhideWhenUsed="1"/>
+    <w:lsdException w:name="List Bullet" w:semiHidden="1" w:unhideWhenUsed="1"/>
+    <w:lsdException w:name="List Number" w:semiHidden="1" w:unhideWhenUsed="1"/>
+    <w:lsdException w:name="List 2" w:semiHidden="1" w:unhideWhenUsed="1"/>
+    <w:lsdException w:name="List 3" w:semiHidden="1" w:unhideWhenUsed="1"/>
+    <w:lsdException w:name="List 4" w:semiHidden="1" w:unhideWhenUsed="1"/>
+    <w:lsdException w:name="List 5" w:semiHidden="1" w:unhideWhenUsed="1"/>
+    <w:lsdException w:name="List Bullet 2" w:semiHidden="1" w:unhideWhenUsed="1"/>
+    <w:lsdException w:name="List Bullet 3" w:semiHidden="1" w:unhideWhenUsed="1"/>
+    <w:lsdException w:name="List Bullet 4" w:semiHidden="1" w:unhideWhenUsed="1"/>
+    <w:lsdException w:name="List Bullet 5" w:semiHidden="1" w:unhideWhenUsed="1"/>
+    <w:lsdException w:name="List Number 2" w:semiHidden="1" w:unhideWhenUsed="1"/>
+    <w:lsdException w:name="List Number 3" w:semiHidden="1" w:unhideWhenUsed="1"/>
+    <w:lsdException w:name="List Number 4" w:semiHidden="1" w:unhideWhenUsed="1"/>
+    <w:lsdException w:name="List Number 5" w:semiHidden="1" w:unhideWhenUsed="1"/>
+    <w:lsdException w:name="Title" w:uiPriority="10" w:qFormat="1"/>
+    <w:lsdException w:name="Closing" w:semiHidden="1" w:unhideWhenUsed="1"/>
+    <w:lsdException w:name="Signature" w:semiHidden="1" w:unhideWhenUsed="1"/>
+    <w:lsdException w:name="Default Paragraph Font" w:semiHidden="1" w:uiPriority="1" w:unhideWhenUsed="1"/>
+    <w:lsdException w:name="Body Text" w:semiHidden="1" w:unhideWhenUsed="1"/>
+    <w:lsdException w:name="Body Text Indent" w:semiHidden="1" w:unhideWhenUsed="1"/>
+    <w:lsdException w:name="List Continue" w:semiHidden="1" w:unhideWhenUsed="1"/>
+    <w:lsdException w:name="List Continue 2" w:semiHidden="1" w:unhideWhenUsed="1"/>
+    <w:lsdException w:name="List Continue 3" w:semiHidden="1" w:unhideWhenUsed="1"/>
+    <w:lsdException w:name="List Continue 4" w:semiHidden="1" w:unhideWhenUsed="1"/>
+    <w:lsdException w:name="List Continue 5" w:semiHidden="1" w:unhideWhenUsed="1"/>
+    <w:lsdException w:name="Message Header" w:semiHidden="1" w:unhideWhenUsed="1"/>
+    <w:lsdException w:name="Subtitle" w:uiPriority="11" w:qFormat="1"/>
+    <w:lsdException w:name="Salutation" w:semiHidden="1" w:unhideWhenUsed="1"/>
+    <w:lsdException w:name="Date" w:semiHidden="1" w:unhideWhenUsed="1"/>
+    <w:lsdException w:name="Body Text First Indent" w:semiHidden="1" w:unhideWhenUsed="1"/>
+    <w:lsdException w:name="Body Text First Indent 2" w:semiHidden="1" w:unhideWhenUsed="1"/>
+    <w:lsdException w:name="Note Heading" w:semiHidden="1" w:unhideWhenUsed="1"/>
+    <w:lsdException w:name="Body Text 2" w:semiHidden="1" w:unhideWhenUsed="1"/>
+    <w:lsdException w:name="Body Text 3" w:semiHidden="1" w:unhideWhenUsed="1"/>
+    <w:lsdException w:name="Body Text Indent 2" w:semiHidden="1" w:unhideWhenUsed="1"/>
+    <w:lsdException w:name="Body Text Indent 3" w:semiHidden="1" w:unhideWhenUsed="1"/>
+    <w:lsdException w:name="Block Text" w:semiHidden="1" w:unhideWhenUsed="1"/>
+    <w:lsdException w:name="Hyperlink" w:semiHidden="1" w:unhideWhenUsed="1"/>
+    <w:lsdException w:name="FollowedHyperlink" w:semiHidden="1" w:unhideWhenUsed="1"/>
+    <w:lsdException w:name="Strong" w:uiPriority="22" w:qFormat="1"/>
+    <w:lsdException w:name="Emphasis" w:uiPriority="20" w:qFormat="1"/>
+    <w:lsdException w:name="Document Map" w:semiHidden="1" w:unhideWhenUsed="1"/>
+    <w:lsdException w:name="Plain Text" w:semiHidden="1" w:unhideWhenUsed="1"/>
+    <w:lsdException w:name="E-mail Signature" w:semiHidden="1" w:unhideWhenUsed="1"/>
+    <w:lsdException w:name="HTML Top of Form" w:semiHidden="1" w:unhideWhenUsed="1"/>
+    <w:lsdException w:name="HTML Bottom of Form" w:semiHidden="1" w:unhideWhenUsed="1"/>
+    <w:lsdException w:name="Normal (Web)" w:semiHidden="1" w:unhideWhenUsed="1"/>
+    <w:lsdException w:name="HTML Acronym" w:semiHidden="1" w:unhideWhenUsed="1"/>
+    <w:lsdException w:name="HTML Address" w:semiHidden="1" w:unhideWhenUsed="1"/>
+    <w:lsdException w:name="HTML Cite" w:semiHidden="1" w:unhideWhenUsed="1"/>
+    <w:lsdException w:name="HTML Code" w:semiHidden="1" w:unhideWhenUsed="1"/>
+    <w:lsdException w:name="HTML Definition" w:semiHidden="1" w:unhideWhenUsed="1"/>
+    <w:lsdException w:name="HTML Keyboard" w:semiHidden="1" w:unhideWhenUsed="1"/>
+    <w:lsdException w:name="HTML Preformatted" w:semiHidden="1" w:unhideWhenUsed="1"/>
+    <w:lsdException w:name="HTML Sample" w:semiHidden="1" w:unhideWhenUsed="1"/>
+    <w:lsdException w:name="HTML Typewriter" w:semiHidden="1" w:unhideWhenUsed="1"/>
+    <w:lsdException w:name="HTML Variable" w:semiHidden="1" w:unhideWhenUsed="1"/>
+    <w:lsdException w:name="Normal Table" w:semiHidden="1" w:unhideWhenUsed="1"/>
+    <w:lsdException w:name="annotation subject" w:semiHidden="1" w:unhideWhenUsed="1"/>
+    <w:lsdException w:name="No List" w:semiHidden="1" w:unhideWhenUsed="1"/>
+    <w:lsdException w:name="Outline List 1" w:semiHidden="1" w:unhideWhenUsed="1"/>
+    <w:lsdException w:name="Outline List 2" w:semiHidden="1" w:unhideWhenUsed="1"/>
+    <w:lsdException w:name="Outline List 3" w:semiHidden="1" w:unhideWhenUsed="1"/>
+    <w:lsdException w:name="Table Simple 1" w:semiHidden="1" w:unhideWhenUsed="1"/>
+    <w:lsdException w:name="Table Simple 2" w:semiHidden="1" w:unhideWhenUsed="1"/>
+    <w:lsdException w:name="Table Simple 3" w:semiHidden="1" w:unhideWhenUsed="1"/>
+    <w:lsdException w:name="Table Classic 1" w:semiHidden="1" w:unhideWhenUsed="1"/>
+    <w:lsdException w:name="Table Classic 2" w:semiHidden="1" w:unhideWhenUsed="1"/>
+    <w:lsdException w:name="Table Classic 3" w:semiHidden="1" w:unhideWhenUsed="1"/>
+    <w:lsdException w:name="Table Classic 4" w:semiHidden="1" w:unhideWhenUsed="1"/>
+    <w:lsdException w:name="Table Colorful 1" w:semiHidden="1" w:unhideWhenUsed="1"/>
+    <w:lsdException w:name="Table Colorful 2" w:semiHidden="1" w:unhideWhenUsed="1"/>
+    <w:lsdException w:name="Table Colorful 3" w:semiHidden="1" w:unhideWhenUsed="1"/>
+    <w:lsdException w:name="Table Columns 1" w:semiHidden="1" w:unhideWhenUsed="1"/>
+    <w:lsdException w:name="Table Columns 2" w:semiHidden="1" w:unhideWhenUsed="1"/>
+    <w:lsdException w:name="Table Columns 3" w:semiHidden="1" w:unhideWhenUsed="1"/>
+    <w:lsdException w:name="Table Columns 4" w:semiHidden="1" w:unhideWhenUsed="1"/>
+    <w:lsdException w:name="Table Columns 5" w:semiHidden="1" w:unhideWhenUsed="1"/>
+    <w:lsdException w:name="Table Grid 1" w:semiHidden="1" w:unhideWhenUsed="1"/>
+    <w:lsdException w:name="Table Grid 2" w:semiHidden="1" w:unhideWhenUsed="1"/>
+    <w:lsdException w:name="Table Grid 3" w:semiHidden="1" w:unhideWhenUsed="1"/>
+    <w:lsdException w:name="Table Grid 4" w:semiHidden="1" w:unhideWhenUsed="1"/>
+    <w:lsdException w:name="Table Grid 5" w:semiHidden="1" w:unhideWhenUsed="1"/>
+    <w:lsdException w:name="Table Grid 6" w:semiHidden="1" w:unhideWhenUsed="1"/>
+    <w:lsdException w:name="Table Grid 7" w:semiHidden="1" w:unhideWhenUsed="1"/>
+    <w:lsdException w:name="Table Grid 8" w:semiHidden="1" w:unhideWhenUsed="1"/>
+    <w:lsdException w:name="Table List 1" w:semiHidden="1" w:unhideWhenUsed="1"/>
+    <w:lsdException w:name="Table List 2" w:semiHidden="1" w:unhideWhenUsed="1"/>
+    <w:lsdException w:name="Table List 3" w:semiHidden="1" w:unhideWhenUsed="1"/>
+    <w:lsdException w:name="Table List 4" w:semiHidden="1" w:unhideWhenUsed="1"/>
+    <w:lsdException w:name="Table List 5" w:semiHidden="1" w:unhideWhenUsed="1"/>
+    <w:lsdException w:name="Table List 6" w:semiHidden="1" w:unhideWhenUsed="1"/>
+    <w:lsdException w:name="Table List 7" w:semiHidden="1" w:unhideWhenUsed="1"/>
+    <w:lsdException w:name="Table List 8" w:semiHidden="1" w:unhideWhenUsed="1"/>
+    <w:lsdException w:name="Table 3D effects 1" w:semiHidden="1" w:unhideWhenUsed="1"/>
+    <w:lsdException w:name="Table 3D effects 2" w:semiHidden="1" w:unhideWhenUsed="1"/>
+    <w:lsdException w:name="Table 3D effects 3" w:semiHidden="1" w:unhideWhenUsed="1"/>
+    <w:lsdException w:name="Table Contemporary" w:semiHidden="1" w:unhideWhenUsed="1"/>
+    <w:lsdException w:name="Table Elegant" w:semiHidden="1" w:unhideWhenUsed="1"/>
+    <w:lsdException w:name="Table Professional" w:semiHidden="1" w:unhideWhenUsed="1"/>
+    <w:lsdException w:name="Table Subtle 1" w:semiHidden="1" w:unhideWhenUsed="1"/>
+    <w:lsdException w:name="Table Subtle 2" w:semiHidden="1" w:unhideWhenUsed="1"/>
+    <w:lsdException w:name="Table Web 1" w:semiHidden="1" w:unhideWhenUsed="1"/>
+    <w:lsdException w:name="Table Web 2" w:semiHidden="1" w:unhideWhenUsed="1"/>
+    <w:lsdException w:name="Table Web 3" w:semiHidden="1" w:unhideWhenUsed="1"/>
+    <w:lsdException w:name="Balloon Text" w:semiHidden="1" w:unhideWhenUsed="1"/>
+    <w:lsdException w:name="Table Grid" w:uiPriority="59"/>
+    <w:lsdException w:name="Table Theme" w:semiHidden="1" w:unhideWhenUsed="1"/>
+    <w:lsdException w:name="Placeholder Text" w:semiHidden="1"/>
+    <w:lsdException w:name="No Spacing" w:uiPriority="1" w:qFormat="1"/>
+    <w:lsdException w:name="Light Shading" w:uiPriority="60"/>
+    <w:lsdException w:name="Light List" w:uiPriority="61"/>
+    <w:lsdException w:name="Light Grid" w:uiPriority="62"/>
+    <w:lsdException w:name="Medium Shading 1" w:uiPriority="63"/>
+    <w:lsdException w:name="Medium Shading 2" w:uiPriority="64"/>
+    <w:lsdException w:name="Medium List 1" w:uiPriority="65"/>
+    <w:lsdException w:name="Medium List 2" w:uiPriority="66"/>
+    <w:lsdException w:name="Medium Grid 1" w:uiPriority="67"/>
+    <w:lsdException w:name="Medium Grid 2" w:uiPriority="68"/>
+    <w:lsdException w:name="Medium Grid 3" w:uiPriority="69"/>
+    <w:lsdException w:name="Dark List" w:uiPriority="70"/>
+    <w:lsdException w:name="Colorful Shading" w:uiPriority="71"/>
+    <w:lsdException w:name="Colorful List" w:uiPriority="72"/>
+    <w:lsdException w:name="Colorful Grid" w:uiPriority="73"/>
+    <w:lsdException w:name="Light Shading Accent 1" w:uiPriority="60"/>
+    <w:lsdException w:name="Light List Accent 1" w:uiPriority="61"/>
+    <w:lsdException w:name="Light Grid Accent 1" w:uiPriority="62"/>
+    <w:lsdException w:name="Medium Shading 1 Accent 1" w:uiPriority="63"/>
+    <w:lsdException w:name="Medium Shading 2 Accent 1" w:uiPriority="64"/>
+    <w:lsdException w:name="Medium List 1 Accent 1" w:uiPriority="65"/>
+    <w:lsdException w:name="Revision" w:semiHidden="1"/>
+    <w:lsdException w:name="List Paragraph" w:uiPriority="34" w:qFormat="1"/>
+    <w:lsdException w:name="Quote" w:uiPriority="29" w:qFormat="1"/>
+    <w:lsdException w:name="Intense Quote" w:uiPriority="30" w:qFormat="1"/>
+    <w:lsdException w:name="Medium List 2 Accent 1" w:uiPriority="66"/>
+    <w:lsdException w:name="Medium Grid 1 Accent 1" w:uiPriority="67"/>
+    <w:lsdException w:name="Medium Grid 2 Accent 1" w:uiPriority="68"/>
+    <w:lsdException w:name="Medium Grid 3 Accent 1" w:uiPriority="69"/>
+    <w:lsdException w:name="Dark List Accent 1" w:uiPriority="70"/>
+    <w:lsdException w:name="Colorful Shading Accent 1" w:uiPriority="71"/>
+    <w:lsdException w:name="Colorful List Accent 1" w:uiPriority="72"/>
+    <w:lsdException w:name="Colorful Grid Accent 1" w:uiPriority="73"/>
+    <w:lsdException w:name="Light Shading Accent 2" w:uiPriority="60"/>
+    <w:lsdException w:name="Light List Accent 2" w:uiPriority="61"/>
+    <w:lsdException w:name="Light Grid Accent 2" w:uiPriority="62"/>
+    <w:lsdException w:name="Medium Shading 1 Accent 2" w:uiPriority="63"/>
+    <w:lsdException w:name="Medium Shading 2 Accent 2" w:uiPriority="64"/>
+    <w:lsdException w:name="Medium List 1 Accent 2" w:uiPriority="65"/>
+    <w:lsdException w:name="Medium List 2 Accent 2" w:uiPriority="66"/>
+    <w:lsdException w:name="Medium Grid 1 Accent 2" w:uiPriority="67"/>
+    <w:lsdException w:name="Medium Grid 2 Accent 2" w:uiPriority="68"/>
+    <w:lsdException w:name="Medium Grid 3 Accent 2" w:uiPriority="69"/>
+    <w:lsdException w:name="Dark List Accent 2" w:uiPriority="70"/>
+    <w:lsdException w:name="Colorful Shading Accent 2" w:uiPriority="71"/>
+    <w:lsdException w:name="Colorful List Accent 2" w:uiPriority="72"/>
+    <w:lsdException w:name="Colorful Grid Accent 2" w:uiPriority="73"/>
+    <w:lsdException w:name="Light Shading Accent 3" w:uiPriority="60"/>
+    <w:lsdException w:name="Light List Accent 3" w:uiPriority="61"/>
+    <w:lsdException w:name="Light Grid Accent 3" w:uiPriority="62"/>
+    <w:lsdException w:name="Medium Shading 1 Accent 3" w:uiPriority="63"/>
+    <w:lsdException w:name="Medium Shading 2 Accent 3" w:uiPriority="64"/>
+    <w:lsdException w:name="Medium List 1 Accent 3" w:uiPriority="65"/>
+    <w:lsdException w:name="Medium List 2 Accent 3" w:uiPriority="66"/>
+    <w:lsdException w:name="Medium Grid 1 Accent 3" w:uiPriority="67"/>
+    <w:lsdException w:name="Medium Grid 2 Accent 3" w:uiPriority="68"/>
+    <w:lsdException w:name="Medium Grid 3 Accent 3" w:uiPriority="69"/>
+    <w:lsdException w:name="Dark List Accent 3" w:uiPriority="70"/>
+    <w:lsdException w:name="Colorful Shading Accent 3" w:uiPriority="71"/>
+    <w:lsdException w:name="Colorful List Accent 3" w:uiPriority="72"/>
+    <w:lsdException w:name="Colorful Grid Accent 3" w:uiPriority="73"/>
+    <w:lsdException w:name="Light Shading Accent 4" w:uiPriority="60"/>
+    <w:lsdException w:name="Light List Accent 4" w:uiPriority="61"/>
+    <w:lsdException w:name="Light Grid Accent 4" w:uiPriority="62"/>
+    <w:lsdException w:name="Medium Shading 1 Accent 4" w:uiPriority="63"/>
+    <w:lsdException w:name="Medium Shading 2 Accent 4" w:uiPriority="64"/>
+    <w:lsdException w:name="Medium List 1 Accent 4" w:uiPriority="65"/>
+    <w:lsdException w:name="Medium List 2 Accent 4" w:uiPriority="66"/>
+    <w:lsdException w:name="Medium Grid 1 Accent 4" w:uiPriority="67"/>
+    <w:lsdException w:name="Medium Grid 2 Accent 4" w:uiPriority="68"/>
+    <w:lsdException w:name="Medium Grid 3 Accent 4" w:uiPriority="69"/>
+    <w:lsdException w:name="Dark List Accent 4" w:uiPriority="70"/>
+    <w:lsdException w:name="Colorful Shading Accent 4" w:uiPriority="71"/>
+    <w:lsdException w:name="Colorful List Accent 4" w:uiPriority="72"/>
+    <w:lsdException w:name="Colorful Grid Accent 4" w:uiPriority="73"/>
+    <w:lsdException w:name="Light Shading Accent 5" w:uiPriority="60"/>
+    <w:lsdException w:name="Light List Accent 5" w:uiPriority="61"/>
+    <w:lsdException w:name="Light Grid Accent 5" w:uiPriority="62"/>
+    <w:lsdException w:name="Medium Shading 1 Accent 5" w:uiPriority="63"/>
+    <w:lsdException w:name="Medium Shading 2 Accent 5" w:uiPriority="64"/>
+    <w:lsdException w:name="Medium List 1 Accent 5" w:uiPriority="65"/>
+    <w:lsdException w:name="Medium List 2 Accent 5" w:uiPriority="66"/>
+    <w:lsdException w:name="Medium Grid 1 Accent 5" w:uiPriority="67"/>
+    <w:lsdException w:name="Medium Grid 2 Accent 5" w:uiPriority="68"/>
+    <w:lsdException w:name="Medium Grid 3 Accent 5" w:uiPriority="69"/>
+    <w:lsdException w:name="Dark List Accent 5" w:uiPriority="70"/>
+    <w:lsdException w:name="Colorful Shading Accent 5" w:uiPriority="71"/>
+    <w:lsdException w:name="Colorful List Accent 5" w:uiPriority="72"/>
+    <w:lsdException w:name="Colorful Grid Accent 5" w:uiPriority="73"/>
+    <w:lsdException w:name="Light Shading Accent 6" w:uiPriority="60"/>
+    <w:lsdException w:name="Light List Accent 6" w:uiPriority="61"/>
+    <w:lsdException w:name="Light Grid Accent 6" w:uiPriority="62"/>
+    <w:lsdException w:name="Medium Shading 1 Accent 6" w:uiPriority="63"/>
+    <w:lsdException w:name="Medium Shading 2 Accent 6" w:uiPriority="64"/>
+    <w:lsdException w:name="Medium List 1 Accent 6" w:uiPriority="65"/>
+    <w:lsdException w:name="Medium List 2 Accent 6" w:uiPriority="66"/>
+    <w:lsdException w:name="Medium Grid 1 Accent 6" w:uiPriority="67"/>
+    <w:lsdException w:name="Medium Grid 2 Accent 6" w:uiPriority="68"/>
+    <w:lsdException w:name="Medium Grid 3 Accent 6" w:uiPriority="69"/>
+    <w:lsdException w:name="Dark List Accent 6" w:uiPriority="70"/>
+    <w:lsdException w:name="Colorful Shading Accent 6" w:uiPriority="71"/>
+    <w:lsdException w:name="Colorful List Accent 6" w:uiPriority="72"/>
+    <w:lsdException w:name="Colorful Grid Accent 6" w:uiPriority="73"/>
+    <w:lsdException w:name="Subtle Emphasis" w:uiPriority="19" w:qFormat="1"/>
+    <w:lsdException w:name="Intense Emphasis" w:uiPriority="21" w:qFormat="1"/>
+    <w:lsdException w:name="Subtle Reference" w:uiPriority="31" w:qFormat="1"/>
+    <w:lsdException w:name="Intense Reference" w:uiPriority="32" w:qFormat="1"/>
+    <w:lsdException w:name="Book Title" w:uiPriority="33" w:qFormat="1"/>
+    <w:lsdException w:name="Bibliography" w:semiHidden="1" w:uiPriority="37" w:unhideWhenUsed="1"/>
+    <w:lsdException w:name="TOC Heading" w:semiHidden="1" w:uiPriority="39" w:unhideWhenUsed="1" w:qFormat="1"/>
+    <w:lsdException w:name="Plain Table 1" w:uiPriority="41"/>
+    <w:lsdException w:name="Plain Table 2" w:uiPriority="42"/>
+    <w:lsdException w:name="Plain Table 3" w:uiPriority="43"/>
+    <w:lsdException w:name="Plain Table 4" w:uiPriority="44"/>
+    <w:lsdException w:name="Plain Table 5" w:uiPriority="45"/>
+    <w:lsdException w:name="Grid Table Light" w:uiPriority="40"/>
+    <w:lsdException w:name="Grid Table 1 Light" w:uiPriority="46"/>
+    <w:lsdException w:name="Grid Table 2" w:uiPriority="47"/>
+    <w:lsdException w:name="Grid Table 3" w:uiPriority="48"/>
+    <w:lsdException w:name="Grid Table 4" w:uiPriority="49"/>
+    <w:lsdException w:name="Grid Table 5 Dark" w:uiPriority="50"/>
+    <w:lsdException w:name="Grid Table 6 Colorful" w:uiPriority="51"/>
+    <w:lsdException w:name="Grid Table 7 Colorful" w:uiPriority="52"/>
+    <w:lsdException w:name="Grid Table 1 Light Accent 1" w:uiPriority="46"/>
+    <w:lsdException w:name="Grid Table 2 Accent 1" w:uiPriority="47"/>
+    <w:lsdException w:name="Grid Table 3 Accent 1" w:uiPriority="48"/>
+    <w:lsdException w:name="Grid Table 4 Accent 1" w:uiPriority="49"/>
+    <w:lsdException w:name="Grid Table 5 Dark Accent 1" w:uiPriority="50"/>
+    <w:lsdException w:name="Grid Table 6 Colorful Accent 1" w:uiPriority="51"/>
+    <w:lsdException w:name="Grid Table 7 Colorful Accent 1" w:uiPriority="52"/>
+    <w:lsdException w:name="Grid Table 1 Light Accent 2" w:uiPriority="46"/>
+    <w:lsdException w:name="Grid Table 2 Accent 2" w:uiPriority="47"/>
+    <w:lsdException w:name="Grid Table 3 Accent 2" w:uiPriority="48"/>
+    <w:lsdException w:name="Grid Table 4 Accent 2" w:uiPriority="49"/>
+    <w:lsdException w:name="Grid Table 5 Dark Accent 2" w:uiPriority="50"/>
+    <w:lsdException w:name="Grid Table 6 Colorful Accent 2" w:uiPriority="51"/>
+    <w:lsdException w:name="Grid Table 7 Colorful Accent 2" w:uiPriority="52"/>
+    <w:lsdException w:name="Grid Table 1 Light Accent 3" w:uiPriority="46"/>
+    <w:lsdException w:name="Grid Table 2 Accent 3" w:uiPriority="47"/>
+    <w:lsdException w:name="Grid Table 3 Accent 3" w:uiPriority="48"/>
+    <w:lsdException w:name="Grid Table 4 Accent 3" w:uiPriority="49"/>
+    <w:lsdException w:name="Grid Table 5 Dark Accent 3" w:uiPriority="50"/>
+    <w:lsdException w:name="Grid Table 6 Colorful Accent 3" w:uiPriority="51"/>
+    <w:lsdException w:name="Grid Table 7 Colorful Accent 3" w:uiPriority="52"/>
+    <w:lsdException w:name="Grid Table 1 Light Accent 4" w:uiPriority="46"/>
+    <w:lsdException w:name="Grid Table 2 Accent 4" w:uiPriority="47"/>
+    <w:lsdException w:name="Grid Table 3 Accent 4" w:uiPriority="48"/>
+    <w:lsdException w:name="Grid Table 4 Accent 4" w:uiPriority="49"/>
+    <w:lsdException w:name="Grid Table 5 Dark Accent 4" w:uiPriority="50"/>
+    <w:lsdException w:name="Grid Table 6 Colorful Accent 4" w:uiPriority="51"/>
+    <w:lsdException w:name="Grid Table 7 Colorful Accent 4" w:uiPriority="52"/>
+    <w:lsdException w:name="Grid Table 1 Light Accent 5" w:uiPriority="46"/>
+    <w:lsdException w:name="Grid Table 2 Accent 5" w:uiPriority="47"/>
+    <w:lsdException w:name="Grid Table 3 Accent 5" w:uiPriority="48"/>
+    <w:lsdException w:name="Grid Table 4 Accent 5" w:uiPriority="49"/>
+    <w:lsdException w:name="Grid Table 5 Dark Accent 5" w:uiPriority="50"/>
+    <w:lsdException w:name="Grid Table 6 Colorful Accent 5" w:uiPriority="51"/>
+    <w:lsdException w:name="Grid Table 7 Colorful Accent 5" w:uiPriority="52"/>
+    <w:lsdException w:name="Grid Table 1 Light Accent 6" w:uiPriority="46"/>
+    <w:lsdException w:name="Grid Table 2 Accent 6" w:uiPriority="47"/>
+    <w:lsdException w:name="Grid Table 3 Accent 6" w:uiPriority="48"/>
+    <w:lsdException w:name="Grid Table 4 Accent 6" w:uiPriority="49"/>
+    <w:lsdException w:name="Grid Table 5 Dark Accent 6" w:uiPriority="50"/>
+    <w:lsdException w:name="Grid Table 6 Colorful Accent 6" w:uiPriority="51"/>
+    <w:lsdException w:name="Grid Table 7 Colorful Accent 6" w:uiPriority="52"/>
+    <w:lsdException w:name="List Table 1 Light" w:uiPriority="46"/>
+    <w:lsdException w:name="List Table 2" w:uiPriority="47"/>
+    <w:lsdException w:name="List Table 3" w:uiPriority="48"/>
+    <w:lsdException w:name="List Table 4" w:uiPriority="49"/>
+    <w:lsdException w:name="List Table 5 Dark" w:uiPriority="50"/>
+    <w:lsdException w:name="List Table 6 Colorful" w:uiPriority="51"/>
+    <w:lsdException w:name="List Table 7 Colorful" w:uiPriority="52"/>
+    <w:lsdException w:name="List Table 1 Light Accent 1" w:uiPriority="46"/>
+    <w:lsdException w:name="List Table 2 Accent 1" w:uiPriority="47"/>
+    <w:lsdException w:name="List Table 3 Accent 1" w:uiPriority="48"/>
+    <w:lsdException w:name="List Table 4 Accent 1" w:uiPriority="49"/>
+    <w:lsdException w:name="List Table 5 Dark Accent 1" w:uiPriority="50"/>
+    <w:lsdException w:name="List Table 6 Colorful Accent 1" w:uiPriority="51"/>
+    <w:lsdException w:name="List Table 7 Colorful Accent 1" w:uiPriority="52"/>
+    <w:lsdException w:name="List Table 1 Light Accent 2" w:uiPriority="46"/>
+    <w:lsdException w:name="List Table 2 Accent 2" w:uiPriority="47"/>
+    <w:lsdException w:name="List Table 3 Accent 2" w:uiPriority="48"/>
+    <w:lsdException w:name="List Table 4 Accent 2" w:uiPriority="49"/>
+    <w:lsdException w:name="List Table 5 Dark Accent 2" w:uiPriority="50"/>
+    <w:lsdException w:name="List Table 6 Colorful Accent 2" w:uiPriority="51"/>
+    <w:lsdException w:name="List Table 7 Colorful Accent 2" w:uiPriority="52"/>
+    <w:lsdException w:name="List Table 1 Light Accent 3" w:uiPriority="46"/>
+    <w:lsdException w:name="List Table 2 Accent 3" w:uiPriority="47"/>
+    <w:lsdException w:name="List Table 3 Accent 3" w:uiPriority="48"/>
+    <w:lsdException w:name="List Table 4 Accent 3" w:uiPriority="49"/>
+    <w:lsdException w:name="List Table 5 Dark Accent 3" w:uiPriority="50"/>
+    <w:lsdException w:name="List Table 6 Colorful Accent 3" w:uiPriority="51"/>
+    <w:lsdException w:name="List Table 7 Colorful Accent 3" w:uiPriority="52"/>
+    <w:lsdException w:name="List Table 1 Light Accent 4" w:uiPriority="46"/>
+    <w:lsdException w:name="List Table 2 Accent 4" w:uiPriority="47"/>
+    <w:lsdException w:name="List Table 3 Accent 4" w:uiPriority="48"/>
+    <w:lsdException w:name="List Table 4 Accent 4" w:uiPriority="49"/>
+    <w:lsdException w:name="List Table 5 Dark Accent 4" w:uiPriority="50"/>
+    <w:lsdException w:name="List Table 6 Colorful Accent 4" w:uiPriority="51"/>
+    <w:lsdException w:name="List Table 7 Colorful Accent 4" w:uiPriority="52"/>
+    <w:lsdException w:name="List Table 1 Light Accent 5" w:uiPriority="46"/>
+    <w:lsdException w:name="List Table 2 Accent 5" w:uiPriority="47"/>
+    <w:lsdException w:name="List Table 3 Accent 5" w:uiPriority="48"/>
+    <w:lsdException w:name="List Table 4 Accent 5" w:uiPriority="49"/>
+    <w:lsdException w:name="List Table 5 Dark Accent 5" w:uiPriority="50"/>
+    <w:lsdException w:name="List Table 6 Colorful Accent 5" w:uiPriority="51"/>
+    <w:lsdException w:name="List Table 7 Colorful Accent 5" w:uiPriority="52"/>
+    <w:lsdException w:name="List Table 1 Light Accent 6" w:uiPriority="46"/>
+    <w:lsdException w:name="List Table 2 Accent 6" w:uiPriority="47"/>
+    <w:lsdException w:name="List Table 3 Accent 6" w:uiPriority="48"/>
+    <w:lsdException w:name="List Table 4 Accent 6" w:uiPriority="49"/>
+    <w:lsdException w:name="List Table 5 Dark Accent 6" w:uiPriority="50"/>
+    <w:lsdException w:name="List Table 6 Colorful Accent 6" w:uiPriority="51"/>
+    <w:lsdException w:name="List Table 7 Colorful Accent 6" w:uiPriority="52"/>
   </w:latentStyles>
   <w:style w:type="paragraph" w:default="1" w:styleId="Normal">
     <w:name w:val="Normal"/>
@@ -16837,7 +17271,6 @@
       <w:spacing w:after="0" w:line="240" w:lineRule="auto"/>
     </w:pPr>
     <w:tblPr>
-      <w:tblInd w:w="0" w:type="dxa"/>
       <w:tblBorders>
         <w:top w:val="single" w:sz="4" w:space="0" w:color="auto"/>
         <w:left w:val="single" w:sz="4" w:space="0" w:color="auto"/>
@@ -16846,12 +17279,6 @@
         <w:insideH w:val="single" w:sz="4" w:space="0" w:color="auto"/>
         <w:insideV w:val="single" w:sz="4" w:space="0" w:color="auto"/>
       </w:tblBorders>
-      <w:tblCellMar>
-        <w:top w:w="0" w:type="dxa"/>
-        <w:left w:w="108" w:type="dxa"/>
-        <w:bottom w:w="0" w:type="dxa"/>
-        <w:right w:w="108" w:type="dxa"/>
-      </w:tblCellMar>
     </w:tblPr>
   </w:style>
   <w:style w:type="table" w:customStyle="1" w:styleId="LightShading1">
@@ -16868,17 +17295,10 @@
     <w:tblPr>
       <w:tblStyleRowBandSize w:val="1"/>
       <w:tblStyleColBandSize w:val="1"/>
-      <w:tblInd w:w="0" w:type="dxa"/>
       <w:tblBorders>
         <w:top w:val="single" w:sz="8" w:space="0" w:color="000000" w:themeColor="text1"/>
         <w:bottom w:val="single" w:sz="8" w:space="0" w:color="000000" w:themeColor="text1"/>
       </w:tblBorders>
-      <w:tblCellMar>
-        <w:top w:w="0" w:type="dxa"/>
-        <w:left w:w="108" w:type="dxa"/>
-        <w:bottom w:w="0" w:type="dxa"/>
-        <w:right w:w="108" w:type="dxa"/>
-      </w:tblCellMar>
     </w:tblPr>
     <w:tblStylePr w:type="firstRow">
       <w:pPr>
@@ -17165,196 +17585,6 @@
       <w:rFonts w:eastAsiaTheme="minorHAnsi"/>
       <w:lang w:val="id-ID" w:eastAsia="en-US"/>
     </w:rPr>
-  </w:style>
-</w:styles>
-</file>
-
-<file path=word/stylesWithEffects.xml><?xml version="1.0" encoding="utf-8"?>
-<w:styles xmlns:wpc="http://schemas.microsoft.com/office/word/2010/wordprocessingCanvas" xmlns:mc="http://schemas.openxmlformats.org/markup-compatibility/2006" xmlns:o="urn:schemas-microsoft-com:office:office" xmlns:r="http://schemas.openxmlformats.org/officeDocument/2006/relationships" xmlns:m="http://schemas.openxmlformats.org/officeDocument/2006/math" xmlns:v="urn:schemas-microsoft-com:vml" xmlns:wp14="http://schemas.microsoft.com/office/word/2010/wordprocessingDrawing" xmlns:wp="http://schemas.openxmlformats.org/drawingml/2006/wordprocessingDrawing" xmlns:w10="urn:schemas-microsoft-com:office:word" xmlns:w="http://schemas.openxmlformats.org/wordprocessingml/2006/main" xmlns:w14="http://schemas.microsoft.com/office/word/2010/wordml" xmlns:wpg="http://schemas.microsoft.com/office/word/2010/wordprocessingGroup" xmlns:wpi="http://schemas.microsoft.com/office/word/2010/wordprocessingInk" xmlns:wne="http://schemas.microsoft.com/office/word/2006/wordml" xmlns:wps="http://schemas.microsoft.com/office/word/2010/wordprocessingShape" mc:Ignorable="w14 wp14">
-  <w:docDefaults>
-    <w:rPrDefault>
-      <w:rPr>
-        <w:rFonts w:asciiTheme="minorHAnsi" w:eastAsiaTheme="minorEastAsia" w:hAnsiTheme="minorHAnsi" w:cstheme="minorBidi"/>
-        <w:sz w:val="22"/>
-        <w:szCs w:val="22"/>
-        <w:lang w:val="id-ID" w:eastAsia="id-ID" w:bidi="ar-SA"/>
-      </w:rPr>
-    </w:rPrDefault>
-    <w:pPrDefault>
-      <w:pPr>
-        <w:spacing w:after="200" w:line="276" w:lineRule="auto"/>
-      </w:pPr>
-    </w:pPrDefault>
-  </w:docDefaults>
-  <w:latentStyles w:defLockedState="0" w:defUIPriority="99" w:defSemiHidden="1" w:defUnhideWhenUsed="1" w:defQFormat="0" w:count="267">
-    <w:lsdException w:name="Normal" w:semiHidden="0" w:uiPriority="0" w:unhideWhenUsed="0" w:qFormat="1"/>
-    <w:lsdException w:name="heading 1" w:semiHidden="0" w:uiPriority="9" w:unhideWhenUsed="0" w:qFormat="1"/>
-    <w:lsdException w:name="heading 2" w:uiPriority="9" w:qFormat="1"/>
-    <w:lsdException w:name="heading 3" w:uiPriority="9" w:qFormat="1"/>
-    <w:lsdException w:name="heading 4" w:uiPriority="9" w:qFormat="1"/>
-    <w:lsdException w:name="heading 5" w:uiPriority="9" w:qFormat="1"/>
-    <w:lsdException w:name="heading 6" w:uiPriority="9" w:qFormat="1"/>
-    <w:lsdException w:name="heading 7" w:uiPriority="9" w:qFormat="1"/>
-    <w:lsdException w:name="heading 8" w:uiPriority="9" w:qFormat="1"/>
-    <w:lsdException w:name="heading 9" w:uiPriority="9" w:qFormat="1"/>
-    <w:lsdException w:name="toc 1" w:uiPriority="39"/>
-    <w:lsdException w:name="toc 2" w:uiPriority="39"/>
-    <w:lsdException w:name="toc 3" w:uiPriority="39"/>
-    <w:lsdException w:name="toc 4" w:uiPriority="39"/>
-    <w:lsdException w:name="toc 5" w:uiPriority="39"/>
-    <w:lsdException w:name="toc 6" w:uiPriority="39"/>
-    <w:lsdException w:name="toc 7" w:uiPriority="39"/>
-    <w:lsdException w:name="toc 8" w:uiPriority="39"/>
-    <w:lsdException w:name="toc 9" w:uiPriority="39"/>
-    <w:lsdException w:name="caption" w:uiPriority="35" w:qFormat="1"/>
-    <w:lsdException w:name="Title" w:semiHidden="0" w:uiPriority="10" w:unhideWhenUsed="0" w:qFormat="1"/>
-    <w:lsdException w:name="Default Paragraph Font" w:uiPriority="1"/>
-    <w:lsdException w:name="Subtitle" w:semiHidden="0" w:uiPriority="11" w:unhideWhenUsed="0" w:qFormat="1"/>
-    <w:lsdException w:name="Strong" w:semiHidden="0" w:uiPriority="22" w:unhideWhenUsed="0" w:qFormat="1"/>
-    <w:lsdException w:name="Emphasis" w:semiHidden="0" w:uiPriority="20" w:unhideWhenUsed="0" w:qFormat="1"/>
-    <w:lsdException w:name="Table Grid" w:semiHidden="0" w:uiPriority="59" w:unhideWhenUsed="0"/>
-    <w:lsdException w:name="Placeholder Text" w:unhideWhenUsed="0"/>
-    <w:lsdException w:name="No Spacing" w:semiHidden="0" w:uiPriority="1" w:unhideWhenUsed="0" w:qFormat="1"/>
-    <w:lsdException w:name="Light Shading" w:semiHidden="0" w:uiPriority="60" w:unhideWhenUsed="0"/>
-    <w:lsdException w:name="Light List" w:semiHidden="0" w:uiPriority="61" w:unhideWhenUsed="0"/>
-    <w:lsdException w:name="Light Grid" w:semiHidden="0" w:uiPriority="62" w:unhideWhenUsed="0"/>
-    <w:lsdException w:name="Medium Shading 1" w:semiHidden="0" w:uiPriority="63" w:unhideWhenUsed="0"/>
-    <w:lsdException w:name="Medium Shading 2" w:semiHidden="0" w:uiPriority="64" w:unhideWhenUsed="0"/>
-    <w:lsdException w:name="Medium List 1" w:semiHidden="0" w:uiPriority="65" w:unhideWhenUsed="0"/>
-    <w:lsdException w:name="Medium List 2" w:semiHidden="0" w:uiPriority="66" w:unhideWhenUsed="0"/>
-    <w:lsdException w:name="Medium Grid 1" w:semiHidden="0" w:uiPriority="67" w:unhideWhenUsed="0"/>
-    <w:lsdException w:name="Medium Grid 2" w:semiHidden="0" w:uiPriority="68" w:unhideWhenUsed="0"/>
-    <w:lsdException w:name="Medium Grid 3" w:semiHidden="0" w:uiPriority="69" w:unhideWhenUsed="0"/>
-    <w:lsdException w:name="Dark List" w:semiHidden="0" w:uiPriority="70" w:unhideWhenUsed="0"/>
-    <w:lsdException w:name="Colorful Shading" w:semiHidden="0" w:uiPriority="71" w:unhideWhenUsed="0"/>
-    <w:lsdException w:name="Colorful List" w:semiHidden="0" w:uiPriority="72" w:unhideWhenUsed="0"/>
-    <w:lsdException w:name="Colorful Grid" w:semiHidden="0" w:uiPriority="73" w:unhideWhenUsed="0"/>
-    <w:lsdException w:name="Light Shading Accent 1" w:semiHidden="0" w:uiPriority="60" w:unhideWhenUsed="0"/>
-    <w:lsdException w:name="Light List Accent 1" w:semiHidden="0" w:uiPriority="61" w:unhideWhenUsed="0"/>
-    <w:lsdException w:name="Light Grid Accent 1" w:semiHidden="0" w:uiPriority="62" w:unhideWhenUsed="0"/>
-    <w:lsdException w:name="Medium Shading 1 Accent 1" w:semiHidden="0" w:uiPriority="63" w:unhideWhenUsed="0"/>
-    <w:lsdException w:name="Medium Shading 2 Accent 1" w:semiHidden="0" w:uiPriority="64" w:unhideWhenUsed="0"/>
-    <w:lsdException w:name="Medium List 1 Accent 1" w:semiHidden="0" w:uiPriority="65" w:unhideWhenUsed="0"/>
-    <w:lsdException w:name="Revision" w:unhideWhenUsed="0"/>
-    <w:lsdException w:name="List Paragraph" w:semiHidden="0" w:uiPriority="34" w:unhideWhenUsed="0" w:qFormat="1"/>
-    <w:lsdException w:name="Quote" w:semiHidden="0" w:uiPriority="29" w:unhideWhenUsed="0" w:qFormat="1"/>
-    <w:lsdException w:name="Intense Quote" w:semiHidden="0" w:uiPriority="30" w:unhideWhenUsed="0" w:qFormat="1"/>
-    <w:lsdException w:name="Medium List 2 Accent 1" w:semiHidden="0" w:uiPriority="66" w:unhideWhenUsed="0"/>
-    <w:lsdException w:name="Medium Grid 1 Accent 1" w:semiHidden="0" w:uiPriority="67" w:unhideWhenUsed="0"/>
-    <w:lsdException w:name="Medium Grid 2 Accent 1" w:semiHidden="0" w:uiPriority="68" w:unhideWhenUsed="0"/>
-    <w:lsdException w:name="Medium Grid 3 Accent 1" w:semiHidden="0" w:uiPriority="69" w:unhideWhenUsed="0"/>
-    <w:lsdException w:name="Dark List Accent 1" w:semiHidden="0" w:uiPriority="70" w:unhideWhenUsed="0"/>
-    <w:lsdException w:name="Colorful Shading Accent 1" w:semiHidden="0" w:uiPriority="71" w:unhideWhenUsed="0"/>
-    <w:lsdException w:name="Colorful List Accent 1" w:semiHidden="0" w:uiPriority="72" w:unhideWhenUsed="0"/>
-    <w:lsdException w:name="Colorful Grid Accent 1" w:semiHidden="0" w:uiPriority="73" w:unhideWhenUsed="0"/>
-    <w:lsdException w:name="Light Shading Accent 2" w:semiHidden="0" w:uiPriority="60" w:unhideWhenUsed="0"/>
-    <w:lsdException w:name="Light List Accent 2" w:semiHidden="0" w:uiPriority="61" w:unhideWhenUsed="0"/>
-    <w:lsdException w:name="Light Grid Accent 2" w:semiHidden="0" w:uiPriority="62" w:unhideWhenUsed="0"/>
-    <w:lsdException w:name="Medium Shading 1 Accent 2" w:semiHidden="0" w:uiPriority="63" w:unhideWhenUsed="0"/>
-    <w:lsdException w:name="Medium Shading 2 Accent 2" w:semiHidden="0" w:uiPriority="64" w:unhideWhenUsed="0"/>
-    <w:lsdException w:name="Medium List 1 Accent 2" w:semiHidden="0" w:uiPriority="65" w:unhideWhenUsed="0"/>
-    <w:lsdException w:name="Medium List 2 Accent 2" w:semiHidden="0" w:uiPriority="66" w:unhideWhenUsed="0"/>
-    <w:lsdException w:name="Medium Grid 1 Accent 2" w:semiHidden="0" w:uiPriority="67" w:unhideWhenUsed="0"/>
-    <w:lsdException w:name="Medium Grid 2 Accent 2" w:semiHidden="0" w:uiPriority="68" w:unhideWhenUsed="0"/>
-    <w:lsdException w:name="Medium Grid 3 Accent 2" w:semiHidden="0" w:uiPriority="69" w:unhideWhenUsed="0"/>
-    <w:lsdException w:name="Dark List Accent 2" w:semiHidden="0" w:uiPriority="70" w:unhideWhenUsed="0"/>
-    <w:lsdException w:name="Colorful Shading Accent 2" w:semiHidden="0" w:uiPriority="71" w:unhideWhenUsed="0"/>
-    <w:lsdException w:name="Colorful List Accent 2" w:semiHidden="0" w:uiPriority="72" w:unhideWhenUsed="0"/>
-    <w:lsdException w:name="Colorful Grid Accent 2" w:semiHidden="0" w:uiPriority="73" w:unhideWhenUsed="0"/>
-    <w:lsdException w:name="Light Shading Accent 3" w:semiHidden="0" w:uiPriority="60" w:unhideWhenUsed="0"/>
-    <w:lsdException w:name="Light List Accent 3" w:semiHidden="0" w:uiPriority="61" w:unhideWhenUsed="0"/>
-    <w:lsdException w:name="Light Grid Accent 3" w:semiHidden="0" w:uiPriority="62" w:unhideWhenUsed="0"/>
-    <w:lsdException w:name="Medium Shading 1 Accent 3" w:semiHidden="0" w:uiPriority="63" w:unhideWhenUsed="0"/>
-    <w:lsdException w:name="Medium Shading 2 Accent 3" w:semiHidden="0" w:uiPriority="64" w:unhideWhenUsed="0"/>
-    <w:lsdException w:name="Medium List 1 Accent 3" w:semiHidden="0" w:uiPriority="65" w:unhideWhenUsed="0"/>
-    <w:lsdException w:name="Medium List 2 Accent 3" w:semiHidden="0" w:uiPriority="66" w:unhideWhenUsed="0"/>
-    <w:lsdException w:name="Medium Grid 1 Accent 3" w:semiHidden="0" w:uiPriority="67" w:unhideWhenUsed="0"/>
-    <w:lsdException w:name="Medium Grid 2 Accent 3" w:semiHidden="0" w:uiPriority="68" w:unhideWhenUsed="0"/>
-    <w:lsdException w:name="Medium Grid 3 Accent 3" w:semiHidden="0" w:uiPriority="69" w:unhideWhenUsed="0"/>
-    <w:lsdException w:name="Dark List Accent 3" w:semiHidden="0" w:uiPriority="70" w:unhideWhenUsed="0"/>
-    <w:lsdException w:name="Colorful Shading Accent 3" w:semiHidden="0" w:uiPriority="71" w:unhideWhenUsed="0"/>
-    <w:lsdException w:name="Colorful List Accent 3" w:semiHidden="0" w:uiPriority="72" w:unhideWhenUsed="0"/>
-    <w:lsdException w:name="Colorful Grid Accent 3" w:semiHidden="0" w:uiPriority="73" w:unhideWhenUsed="0"/>
-    <w:lsdException w:name="Light Shading Accent 4" w:semiHidden="0" w:uiPriority="60" w:unhideWhenUsed="0"/>
-    <w:lsdException w:name="Light List Accent 4" w:semiHidden="0" w:uiPriority="61" w:unhideWhenUsed="0"/>
-    <w:lsdException w:name="Light Grid Accent 4" w:semiHidden="0" w:uiPriority="62" w:unhideWhenUsed="0"/>
-    <w:lsdException w:name="Medium Shading 1 Accent 4" w:semiHidden="0" w:uiPriority="63" w:unhideWhenUsed="0"/>
-    <w:lsdException w:name="Medium Shading 2 Accent 4" w:semiHidden="0" w:uiPriority="64" w:unhideWhenUsed="0"/>
-    <w:lsdException w:name="Medium List 1 Accent 4" w:semiHidden="0" w:uiPriority="65" w:unhideWhenUsed="0"/>
-    <w:lsdException w:name="Medium List 2 Accent 4" w:semiHidden="0" w:uiPriority="66" w:unhideWhenUsed="0"/>
-    <w:lsdException w:name="Medium Grid 1 Accent 4" w:semiHidden="0" w:uiPriority="67" w:unhideWhenUsed="0"/>
-    <w:lsdException w:name="Medium Grid 2 Accent 4" w:semiHidden="0" w:uiPriority="68" w:unhideWhenUsed="0"/>
-    <w:lsdException w:name="Medium Grid 3 Accent 4" w:semiHidden="0" w:uiPriority="69" w:unhideWhenUsed="0"/>
-    <w:lsdException w:name="Dark List Accent 4" w:semiHidden="0" w:uiPriority="70" w:unhideWhenUsed="0"/>
-    <w:lsdException w:name="Colorful Shading Accent 4" w:semiHidden="0" w:uiPriority="71" w:unhideWhenUsed="0"/>
-    <w:lsdException w:name="Colorful List Accent 4" w:semiHidden="0" w:uiPriority="72" w:unhideWhenUsed="0"/>
-    <w:lsdException w:name="Colorful Grid Accent 4" w:semiHidden="0" w:uiPriority="73" w:unhideWhenUsed="0"/>
-    <w:lsdException w:name="Light Shading Accent 5" w:semiHidden="0" w:uiPriority="60" w:unhideWhenUsed="0"/>
-    <w:lsdException w:name="Light List Accent 5" w:semiHidden="0" w:uiPriority="61" w:unhideWhenUsed="0"/>
-    <w:lsdException w:name="Light Grid Accent 5" w:semiHidden="0" w:uiPriority="62" w:unhideWhenUsed="0"/>
-    <w:lsdException w:name="Medium Shading 1 Accent 5" w:semiHidden="0" w:uiPriority="63" w:unhideWhenUsed="0"/>
-    <w:lsdException w:name="Medium Shading 2 Accent 5" w:semiHidden="0" w:uiPriority="64" w:unhideWhenUsed="0"/>
-    <w:lsdException w:name="Medium List 1 Accent 5" w:semiHidden="0" w:uiPriority="65" w:unhideWhenUsed="0"/>
-    <w:lsdException w:name="Medium List 2 Accent 5" w:semiHidden="0" w:uiPriority="66" w:unhideWhenUsed="0"/>
-    <w:lsdException w:name="Medium Grid 1 Accent 5" w:semiHidden="0" w:uiPriority="67" w:unhideWhenUsed="0"/>
-    <w:lsdException w:name="Medium Grid 2 Accent 5" w:semiHidden="0" w:uiPriority="68" w:unhideWhenUsed="0"/>
-    <w:lsdException w:name="Medium Grid 3 Accent 5" w:semiHidden="0" w:uiPriority="69" w:unhideWhenUsed="0"/>
-    <w:lsdException w:name="Dark List Accent 5" w:semiHidden="0" w:uiPriority="70" w:unhideWhenUsed="0"/>
-    <w:lsdException w:name="Colorful Shading Accent 5" w:semiHidden="0" w:uiPriority="71" w:unhideWhenUsed="0"/>
-    <w:lsdException w:name="Colorful List Accent 5" w:semiHidden="0" w:uiPriority="72" w:unhideWhenUsed="0"/>
-    <w:lsdException w:name="Colorful Grid Accent 5" w:semiHidden="0" w:uiPriority="73" w:unhideWhenUsed="0"/>
-    <w:lsdException w:name="Light Shading Accent 6" w:semiHidden="0" w:uiPriority="60" w:unhideWhenUsed="0"/>
-    <w:lsdException w:name="Light List Accent 6" w:semiHidden="0" w:uiPriority="61" w:unhideWhenUsed="0"/>
-    <w:lsdException w:name="Light Grid Accent 6" w:semiHidden="0" w:uiPriority="62" w:unhideWhenUsed="0"/>
-    <w:lsdException w:name="Medium Shading 1 Accent 6" w:semiHidden="0" w:uiPriority="63" w:unhideWhenUsed="0"/>
-    <w:lsdException w:name="Medium Shading 2 Accent 6" w:semiHidden="0" w:uiPriority="64" w:unhideWhenUsed="0"/>
-    <w:lsdException w:name="Medium List 1 Accent 6" w:semiHidden="0" w:uiPriority="65" w:unhideWhenUsed="0"/>
-    <w:lsdException w:name="Medium List 2 Accent 6" w:semiHidden="0" w:uiPriority="66" w:unhideWhenUsed="0"/>
-    <w:lsdException w:name="Medium Grid 1 Accent 6" w:semiHidden="0" w:uiPriority="67" w:unhideWhenUsed="0"/>
-    <w:lsdException w:name="Medium Grid 2 Accent 6" w:semiHidden="0" w:uiPriority="68" w:unhideWhenUsed="0"/>
-    <w:lsdException w:name="Medium Grid 3 Accent 6" w:semiHidden="0" w:uiPriority="69" w:unhideWhenUsed="0"/>
-    <w:lsdException w:name="Dark List Accent 6" w:semiHidden="0" w:uiPriority="70" w:unhideWhenUsed="0"/>
-    <w:lsdException w:name="Colorful Shading Accent 6" w:semiHidden="0" w:uiPriority="71" w:unhideWhenUsed="0"/>
-    <w:lsdException w:name="Colorful List Accent 6" w:semiHidden="0" w:uiPriority="72" w:unhideWhenUsed="0"/>
-    <w:lsdException w:name="Colorful Grid Accent 6" w:semiHidden="0" w:uiPriority="73" w:unhideWhenUsed="0"/>
-    <w:lsdException w:name="Subtle Emphasis" w:semiHidden="0" w:uiPriority="19" w:unhideWhenUsed="0" w:qFormat="1"/>
-    <w:lsdException w:name="Intense Emphasis" w:semiHidden="0" w:uiPriority="21" w:unhideWhenUsed="0" w:qFormat="1"/>
-    <w:lsdException w:name="Subtle Reference" w:semiHidden="0" w:uiPriority="31" w:unhideWhenUsed="0" w:qFormat="1"/>
-    <w:lsdException w:name="Intense Reference" w:semiHidden="0" w:uiPriority="32" w:unhideWhenUsed="0" w:qFormat="1"/>
-    <w:lsdException w:name="Book Title" w:semiHidden="0" w:uiPriority="33" w:unhideWhenUsed="0" w:qFormat="1"/>
-    <w:lsdException w:name="Bibliography" w:uiPriority="37"/>
-    <w:lsdException w:name="TOC Heading" w:uiPriority="39" w:qFormat="1"/>
-  </w:latentStyles>
-  <w:style w:type="paragraph" w:default="1" w:styleId="Normal">
-    <w:name w:val="Normal"/>
-    <w:qFormat/>
-  </w:style>
-  <w:style w:type="character" w:default="1" w:styleId="DefaultParagraphFont">
-    <w:name w:val="Default Paragraph Font"/>
-    <w:uiPriority w:val="1"/>
-    <w:semiHidden/>
-    <w:unhideWhenUsed/>
-  </w:style>
-  <w:style w:type="table" w:default="1" w:styleId="TableNormal">
-    <w:name w:val="Normal Table"/>
-    <w:uiPriority w:val="99"/>
-    <w:semiHidden/>
-    <w:unhideWhenUsed/>
-    <w:tblPr>
-      <w:tblInd w:w="0" w:type="dxa"/>
-      <w:tblCellMar>
-        <w:top w:w="0" w:type="dxa"/>
-        <w:left w:w="108" w:type="dxa"/>
-        <w:bottom w:w="0" w:type="dxa"/>
-        <w:right w:w="108" w:type="dxa"/>
-      </w:tblCellMar>
-    </w:tblPr>
-  </w:style>
-  <w:style w:type="numbering" w:default="1" w:styleId="NoList">
-    <w:name w:val="No List"/>
-    <w:uiPriority w:val="99"/>
-    <w:semiHidden/>
-    <w:unhideWhenUsed/>
   </w:style>
 </w:styles>
 </file>
@@ -17730,7 +17960,7 @@
 </file>
 
 <file path=customXml/itemProps1.xml><?xml version="1.0" encoding="utf-8"?>
-<ds:datastoreItem xmlns:ds="http://schemas.openxmlformats.org/officeDocument/2006/customXml" ds:itemID="{6E901151-E46C-42E6-A1DA-809EC55B94AC}">
+<ds:datastoreItem xmlns:ds="http://schemas.openxmlformats.org/officeDocument/2006/customXml" ds:itemID="{60C8A9C7-AFB3-4521-9550-747616BBAD03}">
   <ds:schemaRefs>
     <ds:schemaRef ds:uri="http://schemas.openxmlformats.org/officeDocument/2006/bibliography"/>
   </ds:schemaRefs>

</xml_diff>